<commit_message>
just added an api
</commit_message>
<xml_diff>
--- a/CS5200ProjectAssignment1.docx
+++ b/CS5200ProjectAssignment1.docx
@@ -1,27 +1,43 @@
 
 <file path=word/document.xml><?xml version="1.0" encoding="utf-8"?>
-<w:document xmlns:wpc="http://schemas.microsoft.com/office/word/2010/wordprocessingCanvas" xmlns:mc="http://schemas.openxmlformats.org/markup-compatibility/2006" xmlns:o="urn:schemas-microsoft-com:office:office" xmlns:r="http://schemas.openxmlformats.org/officeDocument/2006/relationships" xmlns:m="http://schemas.openxmlformats.org/officeDocument/2006/math" xmlns:v="urn:schemas-microsoft-com:vml" xmlns:wp14="http://schemas.microsoft.com/office/word/2010/wordprocessingDrawing" xmlns:wp="http://schemas.openxmlformats.org/drawingml/2006/wordprocessingDrawing" xmlns:w10="urn:schemas-microsoft-com:office:word" xmlns:w="http://schemas.openxmlformats.org/wordprocessingml/2006/main" xmlns:w14="http://schemas.microsoft.com/office/word/2010/wordml" xmlns:w15="http://schemas.microsoft.com/office/word/2012/wordml" xmlns:wpg="http://schemas.microsoft.com/office/word/2010/wordprocessingGroup" xmlns:wpi="http://schemas.microsoft.com/office/word/2010/wordprocessingInk" xmlns:wne="http://schemas.microsoft.com/office/word/2006/wordml" xmlns:wps="http://schemas.microsoft.com/office/word/2010/wordprocessingShape" mc:Ignorable="w14 w15 wp14">
+<w:document xmlns:r="http://schemas.openxmlformats.org/officeDocument/2006/relationships" xmlns:wp="http://schemas.openxmlformats.org/drawingml/2006/wordprocessingDrawing" xmlns:w="http://schemas.openxmlformats.org/wordprocessingml/2006/main" xmlns:w10="urn:schemas-microsoft-com:office:word" xmlns:w14="http://schemas.microsoft.com/office/word/2010/wordml" xmlns:wps="http://schemas.microsoft.com/office/word/2010/wordprocessingShape" xmlns:wpg="http://schemas.microsoft.com/office/word/2010/wordprocessingGroup" xmlns:mc="http://schemas.openxmlformats.org/markup-compatibility/2006" xmlns:v="urn:schemas-microsoft-com:vml" xmlns:o="urn:schemas-microsoft-com:office:office" mc:Ignorable="w14">
   <w:body>
     <w:p>
       <w:pPr>
         <w:pStyle w:val="Title"/>
-      </w:pPr>
-      <w:r>
+        <w:rPr>
+          <w:rtl w:val="0"/>
+        </w:rPr>
+      </w:pPr>
+      <w:r>
+        <w:rPr>
+          <w:rFonts w:ascii="Times New Roman" w:cs="Arial Unicode MS" w:hAnsi="Arial Unicode MS" w:eastAsia="Arial Unicode MS"/>
+          <w:rtl w:val="0"/>
+          <w:lang w:val="en-US"/>
+        </w:rPr>
         <w:t>Tesla</w:t>
       </w:r>
     </w:p>
     <w:p>
       <w:pPr>
         <w:pStyle w:val="Subheading"/>
+        <w:rPr>
+          <w:rtl w:val="0"/>
+        </w:rPr>
       </w:pPr>
     </w:p>
     <w:p>
       <w:pPr>
         <w:pStyle w:val="Subheading"/>
-      </w:pPr>
-      <w:r>
-        <w:rPr>
-          <w:rFonts w:eastAsia="Arial Unicode MS" w:hAnsi="Arial Unicode MS" w:cs="Arial Unicode MS"/>
+        <w:rPr>
+          <w:rtl w:val="0"/>
+          <w:lang w:val="en-US"/>
+        </w:rPr>
+      </w:pPr>
+      <w:r>
+        <w:rPr>
+          <w:rFonts w:ascii="Helvetica" w:cs="Arial Unicode MS" w:hAnsi="Arial Unicode MS" w:eastAsia="Arial Unicode MS"/>
+          <w:rtl w:val="0"/>
           <w:lang w:val="en-US"/>
         </w:rPr>
         <w:t>Dantuluru Mounika</w:t>
@@ -30,33 +46,23 @@
     <w:p>
       <w:pPr>
         <w:pStyle w:val="Subheading"/>
-      </w:pPr>
-      <w:r>
-        <w:rPr>
-          <w:rFonts w:eastAsia="Arial Unicode MS" w:hAnsi="Arial Unicode MS" w:cs="Arial Unicode MS"/>
-          <w:lang w:val="en-US"/>
-        </w:rPr>
-        <w:t>Gowri</w:t>
-      </w:r>
-      <w:r>
-        <w:rPr>
-          <w:rFonts w:eastAsia="Arial Unicode MS" w:hAnsi="Arial Unicode MS" w:cs="Arial Unicode MS"/>
-          <w:lang w:val="en-US"/>
-        </w:rPr>
-        <w:t>shankar</w:t>
-      </w:r>
-      <w:bookmarkStart w:id="0" w:name="_GoBack"/>
-      <w:bookmarkEnd w:id="0"/>
-      <w:r>
-        <w:rPr>
-          <w:rFonts w:eastAsia="Arial Unicode MS" w:hAnsi="Arial Unicode MS" w:cs="Arial Unicode MS"/>
-          <w:lang w:val="en-US"/>
-        </w:rPr>
-        <w:t xml:space="preserve"> Shivani</w:t>
-      </w:r>
-      <w:r>
-        <w:rPr>
-          <w:rFonts w:eastAsia="Arial Unicode MS" w:hAnsi="Arial Unicode MS" w:cs="Arial Unicode MS"/>
+        <w:rPr>
+          <w:rtl w:val="0"/>
+        </w:rPr>
+      </w:pPr>
+      <w:r>
+        <w:rPr>
+          <w:rFonts w:ascii="Helvetica" w:cs="Arial Unicode MS" w:hAnsi="Arial Unicode MS" w:eastAsia="Arial Unicode MS"/>
+          <w:rtl w:val="0"/>
+          <w:lang w:val="en-US"/>
+        </w:rPr>
+        <w:t>Gowrishankar Shivani</w:t>
+      </w:r>
+      <w:r>
+        <w:rPr>
+          <w:rFonts w:ascii="Helvetica" w:cs="Arial Unicode MS" w:hAnsi="Arial Unicode MS" w:eastAsia="Arial Unicode MS"/>
+          <w:rtl w:val="0"/>
+          <w:lang w:val="en-US"/>
         </w:rPr>
         <w:t xml:space="preserve"> </w:t>
       </w:r>
@@ -64,41 +70,63 @@
     <w:p>
       <w:pPr>
         <w:pStyle w:val="Subheading"/>
-      </w:pPr>
-      <w:r>
-        <w:rPr>
-          <w:rFonts w:eastAsia="Arial Unicode MS" w:hAnsi="Arial Unicode MS" w:cs="Arial Unicode MS"/>
+        <w:rPr>
+          <w:rtl w:val="0"/>
+        </w:rPr>
+      </w:pPr>
+      <w:r>
+        <w:rPr>
+          <w:rFonts w:ascii="Helvetica" w:cs="Arial Unicode MS" w:hAnsi="Arial Unicode MS" w:eastAsia="Arial Unicode MS"/>
+          <w:rtl w:val="0"/>
           <w:lang w:val="en-US"/>
         </w:rPr>
         <w:t>Joy</w:t>
       </w:r>
       <w:r>
         <w:rPr>
-          <w:rFonts w:eastAsia="Arial Unicode MS" w:hAnsi="Arial Unicode MS" w:cs="Arial Unicode MS"/>
+          <w:rFonts w:ascii="Helvetica" w:cs="Arial Unicode MS" w:hAnsi="Arial Unicode MS" w:eastAsia="Arial Unicode MS"/>
+          <w:rtl w:val="0"/>
+          <w:lang w:val="en-US"/>
         </w:rPr>
         <w:t xml:space="preserve">- </w:t>
       </w:r>
       <w:r>
-        <w:fldChar w:fldCharType="begin" w:fldLock="1"/>
-      </w:r>
-      <w:r>
-        <w:instrText xml:space="preserve"> DATE \@ "MMMM d, y" </w:instrText>
-      </w:r>
-      <w:r>
-        <w:fldChar w:fldCharType="separate"/>
-      </w:r>
-      <w:r>
-        <w:rPr>
-          <w:rFonts w:eastAsia="Arial Unicode MS" w:hAnsi="Arial Unicode MS" w:cs="Arial Unicode MS"/>
+        <w:rPr>
+          <w:rtl w:val="0"/>
+        </w:rPr>
+        <w:fldChar w:fldCharType="begin" w:fldLock="0"/>
+      </w:r>
+      <w:r>
+        <w:rPr>
+          <w:rtl w:val="0"/>
+        </w:rPr>
+        <w:t xml:space="preserve"> DATE \@ "MMMM d, y" </w:t>
+      </w:r>
+      <w:r>
+        <w:rPr>
+          <w:rtl w:val="0"/>
+        </w:rPr>
+        <w:fldChar w:fldCharType="separate" w:fldLock="0"/>
+      </w:r>
+      <w:r>
+        <w:rPr>
+          <w:rFonts w:ascii="Helvetica" w:cs="Arial Unicode MS" w:hAnsi="Arial Unicode MS" w:eastAsia="Arial Unicode MS"/>
+          <w:rtl w:val="0"/>
+          <w:lang w:val="en-US"/>
         </w:rPr>
         <w:t>September 25, 2014</w:t>
       </w:r>
       <w:r>
-        <w:fldChar w:fldCharType="end"/>
-      </w:r>
-      <w:r>
-        <w:rPr>
-          <w:rFonts w:eastAsia="Arial Unicode MS" w:hAnsi="Arial Unicode MS" w:cs="Arial Unicode MS"/>
+        <w:rPr>
+          <w:rtl w:val="0"/>
+        </w:rPr>
+        <w:fldChar w:fldCharType="end" w:fldLock="0"/>
+      </w:r>
+      <w:r>
+        <w:rPr>
+          <w:rFonts w:ascii="Helvetica" w:cs="Arial Unicode MS" w:hAnsi="Arial Unicode MS" w:eastAsia="Arial Unicode MS"/>
+          <w:rtl w:val="0"/>
+          <w:lang w:val="en-US"/>
         </w:rPr>
         <w:t xml:space="preserve"> </w:t>
       </w:r>
@@ -106,45 +134,71 @@
     <w:p>
       <w:pPr>
         <w:pStyle w:val="Subheading"/>
+        <w:rPr>
+          <w:rtl w:val="0"/>
+        </w:rPr>
       </w:pPr>
     </w:p>
     <w:p>
       <w:pPr>
         <w:pStyle w:val="Subheading"/>
+        <w:rPr>
+          <w:rtl w:val="0"/>
+        </w:rPr>
       </w:pPr>
     </w:p>
     <w:p>
       <w:pPr>
         <w:pStyle w:val="Subheading"/>
+        <w:rPr>
+          <w:rtl w:val="0"/>
+        </w:rPr>
       </w:pPr>
     </w:p>
     <w:p>
       <w:pPr>
         <w:pStyle w:val="Subheading"/>
+        <w:rPr>
+          <w:rtl w:val="0"/>
+        </w:rPr>
       </w:pPr>
     </w:p>
     <w:p>
       <w:pPr>
         <w:pStyle w:val="Subheading"/>
+        <w:rPr>
+          <w:rtl w:val="0"/>
+        </w:rPr>
       </w:pPr>
     </w:p>
     <w:p>
       <w:pPr>
         <w:pStyle w:val="Subheading"/>
+        <w:rPr>
+          <w:rtl w:val="0"/>
+        </w:rPr>
       </w:pPr>
     </w:p>
     <w:p>
       <w:pPr>
         <w:pStyle w:val="Subheading"/>
+        <w:rPr>
+          <w:rtl w:val="0"/>
+        </w:rPr>
       </w:pPr>
     </w:p>
     <w:p>
       <w:pPr>
         <w:pStyle w:val="Subheading"/>
-      </w:pPr>
-      <w:r>
-        <w:rPr>
-          <w:rFonts w:eastAsia="Arial Unicode MS" w:hAnsi="Arial Unicode MS" w:cs="Arial Unicode MS"/>
+        <w:rPr>
+          <w:rtl w:val="0"/>
+          <w:lang w:val="en-US"/>
+        </w:rPr>
+      </w:pPr>
+      <w:r>
+        <w:rPr>
+          <w:rFonts w:ascii="Helvetica" w:cs="Arial Unicode MS" w:hAnsi="Arial Unicode MS" w:eastAsia="Arial Unicode MS"/>
+          <w:rtl w:val="0"/>
           <w:lang w:val="en-US"/>
         </w:rPr>
         <w:t>(** the team name tesla is just a random name given by me u can change it according to your preference)</w:t>
@@ -158,22 +212,27 @@
           <w:color w:val="007092"/>
           <w:sz w:val="40"/>
           <w:szCs w:val="40"/>
-        </w:rPr>
-      </w:pPr>
-      <w:r>
-        <w:rPr>
-          <w:color w:val="006F92"/>
+          <w:u w:color="007092"/>
+        </w:rPr>
+      </w:pPr>
+      <w:r>
+        <w:rPr>
+          <w:color w:val="006f92"/>
           <w:sz w:val="40"/>
           <w:szCs w:val="40"/>
+          <w:u w:color="006f92"/>
+          <w:rtl w:val="0"/>
           <w:lang w:val="en-US"/>
         </w:rPr>
         <w:t>Project</w:t>
       </w:r>
       <w:r>
         <w:rPr>
-          <w:color w:val="0096FF"/>
+          <w:color w:val="0096ff"/>
           <w:sz w:val="40"/>
           <w:szCs w:val="40"/>
+          <w:u w:color="0096ff"/>
+          <w:rtl w:val="0"/>
           <w:lang w:val="en-US"/>
         </w:rPr>
         <w:t xml:space="preserve"> </w:t>
@@ -183,6 +242,8 @@
           <w:color w:val="007092"/>
           <w:sz w:val="40"/>
           <w:szCs w:val="40"/>
+          <w:u w:color="007092"/>
+          <w:rtl w:val="0"/>
           <w:lang w:val="en-US"/>
         </w:rPr>
         <w:t>Description</w:t>
@@ -190,71 +251,36 @@
     </w:p>
     <w:p>
       <w:pPr>
-        <w:pStyle w:val="Body2"/>
-      </w:pPr>
-    </w:p>
-    <w:p>
-      <w:pPr>
-        <w:pStyle w:val="Body"/>
-        <w:rPr>
-          <w:rFonts w:ascii="Lucida Grande" w:eastAsia="Lucida Grande" w:hAnsi="Lucida Grande" w:cs="Lucida Grande"/>
-        </w:rPr>
-      </w:pPr>
-      <w:r>
-        <w:rPr>
-          <w:rFonts w:ascii="Lucida Grande"/>
-        </w:rPr>
-        <w:t>The Airline Reservation System project is an implementation of a general Airline Ticketing website like Kayak, where the customers can search the availability of flights offered by various airlines to destined location and their prices. This project covers</w:t>
-      </w:r>
-      <w:r>
-        <w:rPr>
-          <w:rFonts w:ascii="Lucida Grande"/>
-        </w:rPr>
-        <w:t xml:space="preserve"> various features like the user can create an account with the website </w:t>
-      </w:r>
-      <w:r>
-        <w:rPr>
-          <w:rFonts w:ascii="Lucida Grande"/>
-        </w:rPr>
-        <w:t>,</w:t>
-      </w:r>
-      <w:r>
-        <w:rPr>
-          <w:rFonts w:ascii="Lucida Grande"/>
-        </w:rPr>
-        <w:t xml:space="preserve"> where he can updated his personal details,</w:t>
-      </w:r>
-      <w:r>
-        <w:rPr>
-          <w:rFonts w:ascii="Lucida Grande"/>
-        </w:rPr>
-        <w:t xml:space="preserve"> </w:t>
-      </w:r>
-      <w:r>
-        <w:rPr>
-          <w:rFonts w:ascii="Lucida Grande"/>
-        </w:rPr>
-        <w:t>manage his booking history</w:t>
-      </w:r>
-      <w:r>
-        <w:rPr>
-          <w:rFonts w:ascii="Lucida Grande"/>
-        </w:rPr>
-        <w:t xml:space="preserve">, </w:t>
-      </w:r>
-      <w:r>
-        <w:rPr>
-          <w:rFonts w:ascii="Lucida Grande"/>
-        </w:rPr>
-        <w:t>purchase tickets and cancel the tickets he has already purchased. He can compare the pri</w:t>
-      </w:r>
-      <w:r>
-        <w:rPr>
-          <w:noProof/>
-          <w:lang w:val="en-IN"/>
+        <w:pStyle w:val="Body 2"/>
+        <w:rPr>
+          <w:color w:val="007092"/>
+          <w:sz w:val="40"/>
+          <w:szCs w:val="40"/>
+          <w:u w:color="007092"/>
+        </w:rPr>
+      </w:pPr>
+    </w:p>
+    <w:p>
+      <w:pPr>
+        <w:pStyle w:val="Body A"/>
+        <w:rPr>
+          <w:rFonts w:ascii="Times New Roman" w:cs="Times New Roman" w:hAnsi="Times New Roman" w:eastAsia="Times New Roman"/>
+        </w:rPr>
+      </w:pPr>
+      <w:r>
+        <w:rPr>
+          <w:rFonts w:ascii="Times New Roman"/>
+          <w:rtl w:val="0"/>
+          <w:lang w:val="en-US"/>
+        </w:rPr>
+        <w:t>The Airline Reservation System project is an implementation of a general Airline Ticketing website like Kayak, where the customers can search the availability of flights offered by various airlines to destined location and their prices. This project covers various features like the user can create an account with the website , where he can updated his personal details, manage his booking history, purchase tickets and cancel the tickets he has already purchased. He can compare the pri</w:t>
+      </w:r>
+      <w:r>
+        <w:rPr>
+          <w:rtl w:val="0"/>
         </w:rPr>
         <w:drawing>
-          <wp:anchor distT="203200" distB="203200" distL="203200" distR="203200" simplePos="0" relativeHeight="251659264" behindDoc="0" locked="0" layoutInCell="1" allowOverlap="1">
+          <wp:anchor distT="57150" distB="57150" distL="57150" distR="57150" simplePos="0" relativeHeight="251659264" behindDoc="0" locked="0" layoutInCell="1" allowOverlap="1">
             <wp:simplePos x="0" y="0"/>
             <wp:positionH relativeFrom="page">
               <wp:posOffset>3544292</wp:posOffset>
@@ -271,20 +297,20 @@
               <a:graphicData uri="http://schemas.openxmlformats.org/drawingml/2006/picture">
                 <pic:pic xmlns:pic="http://schemas.openxmlformats.org/drawingml/2006/picture">
                   <pic:nvPicPr>
-                    <pic:cNvPr id="1073741827" name="Air.jpg"/>
+                    <pic:cNvPr id="1073741827" name="image1.jpeg"/>
                     <pic:cNvPicPr/>
                   </pic:nvPicPr>
                   <pic:blipFill>
-                    <a:blip r:embed="rId6">
+                    <a:blip r:embed="rId4">
                       <a:extLst/>
                     </a:blip>
-                    <a:srcRect l="10287" r="10287"/>
+                    <a:srcRect l="10287" t="0" r="10286" b="0"/>
                     <a:stretch>
                       <a:fillRect/>
                     </a:stretch>
                   </pic:blipFill>
                   <pic:spPr>
-                    <a:xfrm rot="21600000">
+                    <a:xfrm>
                       <a:off x="0" y="0"/>
                       <a:ext cx="3487561" cy="2469944"/>
                     </a:xfrm>
@@ -308,8 +334,7 @@
       </w:r>
       <w:r>
         <w:rPr>
-          <w:noProof/>
-          <w:lang w:val="en-IN"/>
+          <w:rtl w:val="0"/>
         </w:rPr>
         <mc:AlternateContent>
           <mc:Choice Requires="wpg">
@@ -317,14 +342,14 @@
               <wp:anchor distT="152400" distB="152400" distL="152400" distR="152400" simplePos="0" relativeHeight="251660288" behindDoc="0" locked="0" layoutInCell="1" allowOverlap="1">
                 <wp:simplePos x="0" y="0"/>
                 <wp:positionH relativeFrom="page">
-                  <wp:posOffset>628098</wp:posOffset>
+                  <wp:posOffset>628097</wp:posOffset>
                 </wp:positionH>
                 <wp:positionV relativeFrom="page">
                   <wp:posOffset>3160950</wp:posOffset>
                 </wp:positionV>
-                <wp:extent cx="6510529" cy="26234"/>
+                <wp:extent cx="6510529" cy="26235"/>
                 <wp:effectExtent l="0" t="0" r="0" b="0"/>
-                <wp:wrapNone/>
+                <wp:wrapTopAndBottom distT="152400" distB="152400"/>
                 <wp:docPr id="1073741830" name="officeArt object"/>
                 <wp:cNvGraphicFramePr/>
                 <a:graphic xmlns:a="http://schemas.openxmlformats.org/drawingml/2006/main">
@@ -334,18 +359,18 @@
                       <wpg:grpSpPr>
                         <a:xfrm>
                           <a:off x="0" y="0"/>
-                          <a:ext cx="6510529" cy="26234"/>
+                          <a:ext cx="6510529" cy="26235"/>
                           <a:chOff x="0" y="0"/>
-                          <a:chExt cx="6510528" cy="26233"/>
+                          <a:chExt cx="6510528" cy="26234"/>
                         </a:xfrm>
                       </wpg:grpSpPr>
                       <wps:wsp>
                         <wps:cNvPr id="1073741828" name="Shape 1073741828"/>
-                        <wps:cNvCnPr/>
+                        <wps:cNvSpPr/>
                         <wps:spPr>
                           <a:xfrm>
-                            <a:off x="0" y="26233"/>
-                            <a:ext cx="6510528" cy="1"/>
+                            <a:off x="0" y="26234"/>
+                            <a:ext cx="6510529" cy="1"/>
                           </a:xfrm>
                           <a:prstGeom prst="line">
                             <a:avLst/>
@@ -364,11 +389,11 @@
                       </wps:wsp>
                       <wps:wsp>
                         <wps:cNvPr id="1073741829" name="Shape 1073741829"/>
-                        <wps:cNvCnPr/>
+                        <wps:cNvSpPr/>
                         <wps:spPr>
                           <a:xfrm>
                             <a:off x="0" y="0"/>
-                            <a:ext cx="6510528" cy="0"/>
+                            <a:ext cx="6510529" cy="1"/>
                           </a:xfrm>
                           <a:prstGeom prst="line">
                             <a:avLst/>
@@ -393,13 +418,13 @@
           </mc:Choice>
           <mc:Fallback>
             <w:pict>
-              <v:group id="_x0000_s1026" style="visibility:visible;position:absolute;margin-left:49.5pt;margin-top:248.9pt;width:512.6pt;height:2.1pt;z-index:251660288;mso-position-horizontal:absolute;mso-position-horizontal-relative:page;mso-position-vertical:absolute;mso-position-vertical-relative:page;mso-wrap-distance-left:12.0pt;mso-wrap-distance-top:12.0pt;mso-wrap-distance-right:12.0pt;mso-wrap-distance-bottom:12.0pt;" coordorigin="0,0" coordsize="6510528,26233">
-                <w10:wrap type="none" side="bothSides" anchorx="page" anchory="page"/>
-                <v:line id="_x0000_s1027" style="position:absolute;left:0;top:26233;width:6510528;height:0;">
+              <v:group id="_x0000_s1026" style="visibility:visible;position:absolute;margin-left:49.5pt;margin-top:248.9pt;width:512.6pt;height:2.1pt;z-index:251660288;mso-position-horizontal:absolute;mso-position-horizontal-relative:page;mso-position-vertical:absolute;mso-position-vertical-relative:page;mso-wrap-distance-left:12.0pt;mso-wrap-distance-top:12.0pt;mso-wrap-distance-right:12.0pt;mso-wrap-distance-bottom:12.0pt;" coordorigin="0,0" coordsize="6510529,26234">
+                <w10:wrap type="topAndBottom" side="bothSides" anchorx="page" anchory="page"/>
+                <v:line id="_x0000_s1027" style="position:absolute;left:0;top:26234;width:6510529;height:0;">
                   <v:fill on="f"/>
                   <v:stroke filltype="solid" color="#008CB4" opacity="100.0%" weight="0.8pt" dashstyle="solid" endcap="flat" miterlimit="400.0%" joinstyle="miter" linestyle="single" startarrow="none" startarrowwidth="medium" startarrowlength="medium" endarrow="none" endarrowwidth="medium" endarrowlength="medium"/>
                 </v:line>
-                <v:line id="_x0000_s1028" style="position:absolute;left:0;top:0;width:6510528;height:0;">
+                <v:line id="_x0000_s1028" style="position:absolute;left:0;top:0;width:6510529;height:0;">
                   <v:fill on="f"/>
                   <v:stroke filltype="solid" color="#008CB4" opacity="100.0%" weight="1.0pt" dashstyle="solid" endcap="flat" miterlimit="400.0%" joinstyle="miter" linestyle="single" startarrow="none" startarrowwidth="medium" startarrowlength="medium" endarrow="none" endarrowwidth="medium" endarrowlength="medium"/>
                 </v:line>
@@ -410,370 +435,505 @@
       </w:r>
       <w:r>
         <w:rPr>
-          <w:rFonts w:ascii="Lucida Grande"/>
-        </w:rPr>
-        <w:t>ces and filter the sea</w:t>
-      </w:r>
-      <w:r>
-        <w:rPr>
-          <w:rFonts w:ascii="Lucida Grande"/>
-        </w:rPr>
-        <w:t>rch results according to his travel plans such as his travel date, number of stops during the journey etc. The user can write reviews and rate the airlines he has traveled with about his experience during the journey. Other users while reviewing the review</w:t>
-      </w:r>
-      <w:r>
-        <w:rPr>
-          <w:rFonts w:ascii="Lucida Grande"/>
-        </w:rPr>
-        <w:t>s they can check the profile of the user who has given the review.</w:t>
-      </w:r>
-    </w:p>
-    <w:p>
-      <w:pPr>
-        <w:pStyle w:val="Body"/>
-        <w:rPr>
-          <w:rFonts w:ascii="Lucida Grande" w:eastAsia="Lucida Grande" w:hAnsi="Lucida Grande" w:cs="Lucida Grande"/>
-        </w:rPr>
-      </w:pPr>
-    </w:p>
-    <w:p>
-      <w:pPr>
-        <w:pStyle w:val="Body"/>
-        <w:rPr>
-          <w:rFonts w:ascii="Lucida Grande" w:eastAsia="Lucida Grande" w:hAnsi="Lucida Grande" w:cs="Lucida Grande"/>
-        </w:rPr>
-      </w:pPr>
-      <w:r>
-        <w:rPr>
-          <w:rFonts w:ascii="Lucida Grande"/>
+          <w:rFonts w:ascii="Times New Roman"/>
+          <w:rtl w:val="0"/>
+          <w:lang w:val="en-US"/>
+        </w:rPr>
+        <w:t>ces and filter the search results according to his travel plans such as his travel date, number of stops during the journey etc. The user can write reviews and rate the airlines he has traveled with about his experience during the journey. Other users while reviewing the reviews they can check the profile of the user who has given the review.</w:t>
+      </w:r>
+    </w:p>
+    <w:p>
+      <w:pPr>
+        <w:pStyle w:val="Body A"/>
+        <w:rPr>
+          <w:rFonts w:ascii="Times New Roman" w:cs="Times New Roman" w:hAnsi="Times New Roman" w:eastAsia="Times New Roman"/>
+        </w:rPr>
+      </w:pPr>
+    </w:p>
+    <w:p>
+      <w:pPr>
+        <w:pStyle w:val="Body A"/>
+        <w:rPr>
+          <w:rFonts w:ascii="Times New Roman" w:cs="Times New Roman" w:hAnsi="Times New Roman" w:eastAsia="Times New Roman"/>
+        </w:rPr>
+      </w:pPr>
+      <w:r>
+        <w:rPr>
+          <w:rFonts w:ascii="Times New Roman"/>
+          <w:rtl w:val="0"/>
+          <w:lang w:val="en-US"/>
         </w:rPr>
         <w:t>(**Feel free to add additional details to the current content)</w:t>
       </w:r>
     </w:p>
     <w:p>
       <w:pPr>
-        <w:pStyle w:val="Body"/>
-        <w:rPr>
-          <w:rFonts w:ascii="Lucida Grande" w:eastAsia="Lucida Grande" w:hAnsi="Lucida Grande" w:cs="Lucida Grande"/>
-        </w:rPr>
-      </w:pPr>
-    </w:p>
-    <w:p>
-      <w:pPr>
-        <w:pStyle w:val="Body"/>
-        <w:rPr>
-          <w:rFonts w:ascii="Lucida Grande" w:eastAsia="Lucida Grande" w:hAnsi="Lucida Grande" w:cs="Lucida Grande"/>
-        </w:rPr>
-      </w:pPr>
-      <w:r>
-        <w:rPr>
-          <w:rFonts w:ascii="Lucida Grande"/>
-        </w:rPr>
-        <w:t xml:space="preserve">(**API links yet to write </w:t>
-      </w:r>
-      <w:r>
-        <w:rPr>
-          <w:rFonts w:hAnsi="Lucida Grande"/>
-        </w:rPr>
-        <w:t>……</w:t>
-      </w:r>
-      <w:r>
-        <w:rPr>
-          <w:rFonts w:ascii="Lucida Grande"/>
-        </w:rPr>
-        <w:t>I ll probably check tomorrow  u also find out)</w:t>
-      </w:r>
-    </w:p>
-    <w:p>
-      <w:pPr>
-        <w:pStyle w:val="Body"/>
-        <w:rPr>
-          <w:rFonts w:ascii="Lucida Grande" w:eastAsia="Lucida Grande" w:hAnsi="Lucida Grande" w:cs="Lucida Grande"/>
-        </w:rPr>
-      </w:pPr>
-    </w:p>
-    <w:p>
-      <w:pPr>
-        <w:pStyle w:val="Body"/>
-        <w:rPr>
-          <w:rFonts w:ascii="Lucida Grande" w:eastAsia="Lucida Grande" w:hAnsi="Lucida Grande" w:cs="Lucida Grande"/>
-        </w:rPr>
-      </w:pPr>
-      <w:r>
-        <w:rPr>
-          <w:rFonts w:ascii="Lucida Grande"/>
+        <w:pStyle w:val="Body A"/>
+        <w:rPr>
+          <w:rFonts w:ascii="Times New Roman" w:cs="Times New Roman" w:hAnsi="Times New Roman" w:eastAsia="Times New Roman"/>
+        </w:rPr>
+      </w:pPr>
+    </w:p>
+    <w:p>
+      <w:pPr>
+        <w:pStyle w:val="Body A"/>
+        <w:numPr>
+          <w:ilvl w:val="0"/>
+          <w:numId w:val="2"/>
+        </w:numPr>
+        <w:tabs>
+          <w:tab w:val="num" w:pos="993"/>
+          <w:tab w:val="clear" w:pos="0"/>
+        </w:tabs>
+        <w:ind w:left="393" w:firstLine="207"/>
+        <w:rPr>
+          <w:rFonts w:ascii="Palatino" w:cs="Palatino" w:hAnsi="Palatino" w:eastAsia="Palatino"/>
+          <w:b w:val="0"/>
+          <w:bCs w:val="0"/>
+          <w:i w:val="0"/>
+          <w:iCs w:val="0"/>
+          <w:caps w:val="0"/>
+          <w:smallCaps w:val="0"/>
+          <w:strike w:val="0"/>
+          <w:dstrike w:val="0"/>
+          <w:outline w:val="0"/>
+          <w:color w:val="000000"/>
+          <w:spacing w:val="0"/>
+          <w:kern w:val="0"/>
+          <w:position w:val="0"/>
+          <w:sz w:val="24"/>
+          <w:szCs w:val="24"/>
+          <w:u w:val="none" w:color="000000"/>
+          <w:vertAlign w:val="baseline"/>
+          <w:rtl w:val="0"/>
+          <w:lang w:val="en-US"/>
+        </w:rPr>
+      </w:pPr>
+      <w:hyperlink r:id="rId5" w:history="1">
+        <w:r>
+          <w:rPr>
+            <w:rStyle w:val="Hyperlink.0"/>
+            <w:rFonts w:ascii="Palatino" w:cs="Arial Unicode MS" w:hAnsi="Arial Unicode MS" w:eastAsia="Arial Unicode MS"/>
+            <w:rtl w:val="0"/>
+          </w:rPr>
+          <w:t>http://www.skyscanner.com</w:t>
+        </w:r>
+      </w:hyperlink>
+    </w:p>
+    <w:p>
+      <w:pPr>
+        <w:pStyle w:val="Body A"/>
+        <w:numPr>
+          <w:ilvl w:val="0"/>
+          <w:numId w:val="2"/>
+        </w:numPr>
+        <w:tabs>
+          <w:tab w:val="num" w:pos="993"/>
+          <w:tab w:val="clear" w:pos="0"/>
+        </w:tabs>
+        <w:ind w:left="393" w:firstLine="207"/>
+        <w:rPr>
+          <w:rFonts w:ascii="Palatino" w:cs="Palatino" w:hAnsi="Palatino" w:eastAsia="Palatino"/>
+          <w:b w:val="0"/>
+          <w:bCs w:val="0"/>
+          <w:i w:val="0"/>
+          <w:iCs w:val="0"/>
+          <w:caps w:val="0"/>
+          <w:smallCaps w:val="0"/>
+          <w:strike w:val="0"/>
+          <w:dstrike w:val="0"/>
+          <w:outline w:val="0"/>
+          <w:color w:val="000000"/>
+          <w:spacing w:val="0"/>
+          <w:kern w:val="0"/>
+          <w:position w:val="0"/>
+          <w:sz w:val="24"/>
+          <w:szCs w:val="24"/>
+          <w:u w:val="none" w:color="000000"/>
+          <w:vertAlign w:val="baseline"/>
+          <w:rtl w:val="0"/>
+          <w:lang w:val="en-US"/>
+        </w:rPr>
+      </w:pPr>
+    </w:p>
+    <w:p>
+      <w:pPr>
+        <w:pStyle w:val="Body A"/>
+        <w:rPr>
+          <w:rFonts w:ascii="Times New Roman" w:cs="Times New Roman" w:hAnsi="Times New Roman" w:eastAsia="Times New Roman"/>
+        </w:rPr>
+      </w:pPr>
+    </w:p>
+    <w:p>
+      <w:pPr>
+        <w:pStyle w:val="Body A"/>
+        <w:rPr>
+          <w:rFonts w:ascii="Times New Roman" w:cs="Times New Roman" w:hAnsi="Times New Roman" w:eastAsia="Times New Roman"/>
+        </w:rPr>
+      </w:pPr>
+    </w:p>
+    <w:p>
+      <w:pPr>
+        <w:pStyle w:val="Body A"/>
+        <w:rPr>
+          <w:rFonts w:ascii="Times New Roman" w:cs="Times New Roman" w:hAnsi="Times New Roman" w:eastAsia="Times New Roman"/>
+        </w:rPr>
+      </w:pPr>
+    </w:p>
+    <w:p>
+      <w:pPr>
+        <w:pStyle w:val="Body A"/>
+        <w:rPr>
+          <w:rFonts w:ascii="Times New Roman" w:cs="Times New Roman" w:hAnsi="Times New Roman" w:eastAsia="Times New Roman"/>
+        </w:rPr>
+      </w:pPr>
+    </w:p>
+    <w:p>
+      <w:pPr>
+        <w:pStyle w:val="Body A"/>
+        <w:rPr>
+          <w:rFonts w:ascii="Times New Roman" w:cs="Times New Roman" w:hAnsi="Times New Roman" w:eastAsia="Times New Roman"/>
+        </w:rPr>
+      </w:pPr>
+    </w:p>
+    <w:p>
+      <w:pPr>
+        <w:pStyle w:val="Body A"/>
+        <w:rPr>
+          <w:rFonts w:ascii="Times New Roman" w:cs="Times New Roman" w:hAnsi="Times New Roman" w:eastAsia="Times New Roman"/>
+        </w:rPr>
+      </w:pPr>
+    </w:p>
+    <w:p>
+      <w:pPr>
+        <w:pStyle w:val="Body A"/>
+        <w:rPr>
+          <w:rFonts w:ascii="Times New Roman" w:cs="Times New Roman" w:hAnsi="Times New Roman" w:eastAsia="Times New Roman"/>
+        </w:rPr>
+      </w:pPr>
+      <w:r>
+        <w:rPr>
+          <w:rFonts w:ascii="Times New Roman"/>
+          <w:rtl w:val="0"/>
+          <w:lang w:val="en-US"/>
         </w:rPr>
         <w:t>The list of pages :</w:t>
       </w:r>
     </w:p>
     <w:p>
       <w:pPr>
-        <w:pStyle w:val="Body"/>
-        <w:rPr>
-          <w:rFonts w:ascii="Lucida Grande" w:eastAsia="Lucida Grande" w:hAnsi="Lucida Grande" w:cs="Lucida Grande"/>
-        </w:rPr>
-      </w:pPr>
-      <w:r>
-        <w:rPr>
-          <w:rFonts w:ascii="Lucida Grande" w:eastAsia="Lucida Grande" w:hAnsi="Lucida Grande" w:cs="Lucida Grande"/>
+        <w:pStyle w:val="Body A"/>
+        <w:rPr>
+          <w:rFonts w:ascii="Times New Roman" w:cs="Times New Roman" w:hAnsi="Times New Roman" w:eastAsia="Times New Roman"/>
+          <w:rtl w:val="0"/>
+        </w:rPr>
+      </w:pPr>
+      <w:r>
+        <w:rPr>
+          <w:rFonts w:ascii="Times New Roman" w:cs="Times New Roman" w:hAnsi="Times New Roman" w:eastAsia="Times New Roman"/>
+          <w:rtl w:val="0"/>
         </w:rPr>
         <w:tab/>
-      </w:r>
-      <w:r>
-        <w:rPr>
-          <w:rFonts w:ascii="Lucida Grande" w:eastAsia="Lucida Grande" w:hAnsi="Lucida Grande" w:cs="Lucida Grande"/>
-        </w:rPr>
         <w:tab/>
         <w:t xml:space="preserve">1. </w:t>
       </w:r>
       <w:r>
         <w:rPr>
           <w:rFonts w:ascii="Lucida Grande"/>
-          <w:b/>
-          <w:bCs/>
+          <w:b w:val="1"/>
+          <w:bCs w:val="1"/>
+          <w:rtl w:val="0"/>
+          <w:lang w:val="en-US"/>
         </w:rPr>
         <w:t xml:space="preserve">Home page </w:t>
       </w:r>
       <w:r>
         <w:rPr>
-          <w:rFonts w:ascii="Lucida Grande"/>
+          <w:rFonts w:ascii="Times New Roman"/>
+          <w:rtl w:val="0"/>
+          <w:lang w:val="en-US"/>
         </w:rPr>
         <w:t xml:space="preserve">is where we can do a general search of the flights and </w:t>
-      </w:r>
-      <w:r>
-        <w:rPr>
-          <w:rFonts w:ascii="Lucida Grande"/>
-        </w:rPr>
         <w:tab/>
-      </w:r>
-      <w:r>
-        <w:rPr>
-          <w:rFonts w:ascii="Lucida Grande"/>
-        </w:rPr>
         <w:tab/>
-        <w:t xml:space="preserve">    there is a login button present for the user to login for additional </w:t>
-      </w:r>
-      <w:r>
-        <w:rPr>
-          <w:rFonts w:ascii="Lucida Grande"/>
+        <w:t xml:space="preserve">    </w:t>
+      </w:r>
+      <w:r>
+        <w:rPr>
+          <w:rFonts w:ascii="Times New Roman" w:cs="Times New Roman" w:hAnsi="Times New Roman" w:eastAsia="Times New Roman"/>
+          <w:rtl w:val="0"/>
         </w:rPr>
         <w:tab/>
-      </w:r>
-      <w:r>
-        <w:rPr>
-          <w:rFonts w:ascii="Lucida Grande"/>
-        </w:rPr>
         <w:tab/>
-        <w:t xml:space="preserve">    features.</w:t>
-      </w:r>
-    </w:p>
-    <w:p>
-      <w:pPr>
-        <w:pStyle w:val="Body"/>
-        <w:rPr>
-          <w:rFonts w:ascii="Lucida Grande" w:eastAsia="Lucida Grande" w:hAnsi="Lucida Grande" w:cs="Lucida Grande"/>
-        </w:rPr>
-      </w:pPr>
-      <w:r>
-        <w:rPr>
-          <w:rFonts w:ascii="Lucida Grande" w:eastAsia="Lucida Grande" w:hAnsi="Lucida Grande" w:cs="Lucida Grande"/>
-        </w:rPr>
+        <w:t xml:space="preserve">    </w:t>
+      </w:r>
+      <w:r>
+        <w:rPr>
+          <w:rFonts w:ascii="Times New Roman"/>
+          <w:rtl w:val="0"/>
+          <w:lang w:val="en-US"/>
+        </w:rPr>
+        <w:t xml:space="preserve">there is a login button present for the user to login for additional </w:t>
         <w:tab/>
-      </w:r>
-      <w:r>
-        <w:rPr>
-          <w:rFonts w:ascii="Lucida Grande" w:eastAsia="Lucida Grande" w:hAnsi="Lucida Grande" w:cs="Lucida Grande"/>
-        </w:rPr>
+        <w:tab/>
+        <w:t xml:space="preserve">   </w:t>
+      </w:r>
+    </w:p>
+    <w:p>
+      <w:pPr>
+        <w:pStyle w:val="Body A"/>
+        <w:rPr>
+          <w:rFonts w:ascii="Times New Roman" w:cs="Times New Roman" w:hAnsi="Times New Roman" w:eastAsia="Times New Roman"/>
+        </w:rPr>
+      </w:pPr>
+      <w:r>
+        <w:rPr>
+          <w:rFonts w:ascii="Times New Roman" w:cs="Times New Roman" w:hAnsi="Times New Roman" w:eastAsia="Times New Roman"/>
+          <w:rtl w:val="0"/>
+        </w:rPr>
+        <w:tab/>
+        <w:tab/>
+        <w:t xml:space="preserve">   </w:t>
+      </w:r>
+      <w:r>
+        <w:rPr>
+          <w:rFonts w:ascii="Times New Roman"/>
+          <w:rtl w:val="0"/>
+          <w:lang w:val="en-US"/>
+        </w:rPr>
+        <w:t xml:space="preserve"> features.</w:t>
+      </w:r>
+    </w:p>
+    <w:p>
+      <w:pPr>
+        <w:pStyle w:val="Body A"/>
+        <w:rPr>
+          <w:rFonts w:ascii="Times New Roman" w:cs="Times New Roman" w:hAnsi="Times New Roman" w:eastAsia="Times New Roman"/>
+        </w:rPr>
+      </w:pPr>
+      <w:r>
+        <w:rPr>
+          <w:rFonts w:ascii="Times New Roman" w:cs="Times New Roman" w:hAnsi="Times New Roman" w:eastAsia="Times New Roman"/>
+          <w:rtl w:val="0"/>
+        </w:rPr>
+        <w:tab/>
         <w:tab/>
         <w:t>2.</w:t>
       </w:r>
       <w:r>
         <w:rPr>
           <w:rFonts w:ascii="Lucida Grande"/>
-          <w:b/>
-          <w:bCs/>
+          <w:b w:val="1"/>
+          <w:bCs w:val="1"/>
+          <w:rtl w:val="0"/>
+          <w:lang w:val="en-US"/>
         </w:rPr>
         <w:t>User Profile page</w:t>
       </w:r>
       <w:r>
         <w:rPr>
-          <w:rFonts w:ascii="Lucida Grande"/>
+          <w:rFonts w:ascii="Times New Roman"/>
+          <w:rtl w:val="0"/>
+          <w:lang w:val="en-US"/>
         </w:rPr>
         <w:t xml:space="preserve"> with his previous booking history</w:t>
       </w:r>
     </w:p>
     <w:p>
       <w:pPr>
-        <w:pStyle w:val="Body"/>
-        <w:rPr>
-          <w:rFonts w:ascii="Lucida Grande" w:eastAsia="Lucida Grande" w:hAnsi="Lucida Grande" w:cs="Lucida Grande"/>
-        </w:rPr>
-      </w:pPr>
-      <w:r>
-        <w:rPr>
-          <w:rFonts w:ascii="Lucida Grande" w:eastAsia="Lucida Grande" w:hAnsi="Lucida Grande" w:cs="Lucida Grande"/>
+        <w:pStyle w:val="Body A"/>
+        <w:rPr>
+          <w:rFonts w:ascii="Times New Roman" w:cs="Times New Roman" w:hAnsi="Times New Roman" w:eastAsia="Times New Roman"/>
+          <w:rtl w:val="0"/>
+        </w:rPr>
+      </w:pPr>
+      <w:r>
+        <w:rPr>
+          <w:rFonts w:ascii="Times New Roman" w:cs="Times New Roman" w:hAnsi="Times New Roman" w:eastAsia="Times New Roman"/>
+          <w:rtl w:val="0"/>
         </w:rPr>
         <w:tab/>
-      </w:r>
-      <w:r>
-        <w:rPr>
-          <w:rFonts w:ascii="Lucida Grande" w:eastAsia="Lucida Grande" w:hAnsi="Lucida Grande" w:cs="Lucida Grande"/>
-        </w:rPr>
         <w:tab/>
         <w:t>3.</w:t>
       </w:r>
       <w:r>
         <w:rPr>
           <w:rFonts w:ascii="Lucida Grande"/>
-          <w:b/>
-          <w:bCs/>
+          <w:b w:val="1"/>
+          <w:bCs w:val="1"/>
+          <w:rtl w:val="0"/>
+          <w:lang w:val="en-US"/>
         </w:rPr>
         <w:t>Search Results page</w:t>
       </w:r>
       <w:r>
         <w:rPr>
-          <w:rFonts w:ascii="Lucida Grande"/>
-        </w:rPr>
-        <w:t xml:space="preserve"> where we have all the flights </w:t>
-      </w:r>
-      <w:r>
-        <w:rPr>
-          <w:rFonts w:ascii="Lucida Grande"/>
-        </w:rPr>
-        <w:t xml:space="preserve">available for the </w:t>
-      </w:r>
-      <w:r>
-        <w:rPr>
-          <w:rFonts w:ascii="Lucida Grande"/>
+          <w:rFonts w:ascii="Times New Roman"/>
+          <w:rtl w:val="0"/>
+          <w:lang w:val="en-US"/>
+        </w:rPr>
+        <w:t xml:space="preserve"> where we have all the flights available for the </w:t>
+      </w:r>
+    </w:p>
+    <w:p>
+      <w:pPr>
+        <w:pStyle w:val="Body A"/>
+        <w:rPr>
+          <w:rFonts w:ascii="Times New Roman" w:cs="Times New Roman" w:hAnsi="Times New Roman" w:eastAsia="Times New Roman"/>
+        </w:rPr>
+      </w:pPr>
+      <w:r>
+        <w:rPr>
+          <w:rFonts w:ascii="Times New Roman"/>
+          <w:rtl w:val="0"/>
+          <w:lang w:val="en-US"/>
+        </w:rPr>
+        <w:t xml:space="preserve">                 </w:t>
+      </w:r>
+      <w:r>
+        <w:rPr>
+          <w:rFonts w:ascii="Times New Roman"/>
+          <w:rtl w:val="0"/>
+          <w:lang w:val="en-US"/>
+        </w:rPr>
+        <w:t>given user inputs.</w:t>
+      </w:r>
+    </w:p>
+    <w:p>
+      <w:pPr>
+        <w:pStyle w:val="Body A"/>
+        <w:rPr>
+          <w:rFonts w:ascii="Times New Roman" w:cs="Times New Roman" w:hAnsi="Times New Roman" w:eastAsia="Times New Roman"/>
+          <w:rtl w:val="0"/>
+        </w:rPr>
+      </w:pPr>
+      <w:r>
+        <w:rPr>
+          <w:rFonts w:ascii="Times New Roman" w:cs="Times New Roman" w:hAnsi="Times New Roman" w:eastAsia="Times New Roman"/>
+          <w:rtl w:val="0"/>
         </w:rPr>
         <w:tab/>
-      </w:r>
-      <w:r>
-        <w:rPr>
-          <w:rFonts w:ascii="Lucida Grande"/>
-        </w:rPr>
-        <w:tab/>
-        <w:t xml:space="preserve">    given user inputs.</w:t>
-      </w:r>
-    </w:p>
-    <w:p>
-      <w:pPr>
-        <w:pStyle w:val="Body"/>
-        <w:rPr>
-          <w:rFonts w:ascii="Lucida Grande" w:eastAsia="Lucida Grande" w:hAnsi="Lucida Grande" w:cs="Lucida Grande"/>
-        </w:rPr>
-      </w:pPr>
-      <w:r>
-        <w:rPr>
-          <w:rFonts w:ascii="Lucida Grande" w:eastAsia="Lucida Grande" w:hAnsi="Lucida Grande" w:cs="Lucida Grande"/>
-        </w:rPr>
-        <w:lastRenderedPageBreak/>
-        <w:tab/>
-      </w:r>
-      <w:r>
-        <w:rPr>
-          <w:rFonts w:ascii="Lucida Grande" w:eastAsia="Lucida Grande" w:hAnsi="Lucida Grande" w:cs="Lucida Grande"/>
-        </w:rPr>
         <w:tab/>
         <w:t>4.</w:t>
       </w:r>
       <w:r>
         <w:rPr>
           <w:rFonts w:ascii="Lucida Grande"/>
-          <w:b/>
-          <w:bCs/>
+          <w:b w:val="1"/>
+          <w:bCs w:val="1"/>
+          <w:rtl w:val="0"/>
+          <w:lang w:val="en-US"/>
         </w:rPr>
         <w:t>Ticket Booking Page</w:t>
       </w:r>
       <w:r>
         <w:rPr>
-          <w:rFonts w:ascii="Lucida Grande"/>
-        </w:rPr>
-        <w:t xml:space="preserve"> where the selected flight journey details are </w:t>
-      </w:r>
-      <w:r>
-        <w:rPr>
-          <w:rFonts w:ascii="Lucida Grande"/>
-        </w:rPr>
+          <w:rFonts w:ascii="Times New Roman"/>
+          <w:rtl w:val="0"/>
+          <w:lang w:val="en-US"/>
+        </w:rPr>
+        <w:t xml:space="preserve"> where the selected flight journey details are</w:t>
+      </w:r>
+      <w:r>
+        <w:rPr>
+          <w:rFonts w:ascii="Times New Roman"/>
+          <w:rtl w:val="0"/>
+          <w:lang w:val="en-US"/>
+        </w:rPr>
+        <w:t xml:space="preserve"> </w:t>
+      </w:r>
+    </w:p>
+    <w:p>
+      <w:pPr>
+        <w:pStyle w:val="Body A"/>
+        <w:rPr>
+          <w:rFonts w:ascii="Times New Roman" w:cs="Times New Roman" w:hAnsi="Times New Roman" w:eastAsia="Times New Roman"/>
+          <w:rtl w:val="0"/>
+        </w:rPr>
+      </w:pPr>
+      <w:r>
+        <w:rPr>
+          <w:rFonts w:ascii="Times New Roman"/>
+          <w:rtl w:val="0"/>
+          <w:lang w:val="en-US"/>
+        </w:rPr>
+        <w:t xml:space="preserve">                 </w:t>
+      </w:r>
+      <w:r>
+        <w:rPr>
+          <w:rFonts w:ascii="Times New Roman"/>
+          <w:rtl w:val="0"/>
+          <w:lang w:val="en-US"/>
+        </w:rPr>
+        <w:t xml:space="preserve">given in detail and here he can select the number of tickets he wants </w:t>
         <w:tab/>
-      </w:r>
-      <w:r>
-        <w:rPr>
-          <w:rFonts w:ascii="Lucida Grande"/>
-        </w:rPr>
         <w:tab/>
-        <w:t xml:space="preserve">   given in detail and here he can select the number of tickets he wants </w:t>
-      </w:r>
-      <w:r>
-        <w:rPr>
-          <w:rFonts w:ascii="Lucida Grande"/>
-        </w:rPr>
-        <w:tab/>
-      </w:r>
-      <w:r>
-        <w:rPr>
-          <w:rFonts w:ascii="Lucida Grande"/>
-        </w:rPr>
-        <w:tab/>
-        <w:t xml:space="preserve">   to buy and purchase them if the seats are available.</w:t>
-      </w:r>
-    </w:p>
-    <w:p>
-      <w:pPr>
-        <w:pStyle w:val="Body"/>
-        <w:rPr>
-          <w:rFonts w:ascii="Lucida Grande" w:eastAsia="Lucida Grande" w:hAnsi="Lucida Grande" w:cs="Lucida Grande"/>
-        </w:rPr>
-      </w:pPr>
-    </w:p>
-    <w:p>
-      <w:pPr>
-        <w:pStyle w:val="Body"/>
-      </w:pPr>
-      <w:r>
-        <w:rPr>
-          <w:rFonts w:ascii="Lucida Grande" w:eastAsia="Lucida Grande" w:hAnsi="Lucida Grande" w:cs="Lucida Grande"/>
+        <w:t xml:space="preserve">   </w:t>
+      </w:r>
+    </w:p>
+    <w:p>
+      <w:pPr>
+        <w:pStyle w:val="Body A"/>
+        <w:rPr>
+          <w:rFonts w:ascii="Times New Roman" w:cs="Times New Roman" w:hAnsi="Times New Roman" w:eastAsia="Times New Roman"/>
+        </w:rPr>
+      </w:pPr>
+      <w:r>
+        <w:rPr>
+          <w:rFonts w:ascii="Times New Roman"/>
+          <w:rtl w:val="0"/>
+          <w:lang w:val="en-US"/>
+        </w:rPr>
+        <w:t xml:space="preserve">                 </w:t>
+      </w:r>
+      <w:r>
+        <w:rPr>
+          <w:rFonts w:ascii="Times New Roman"/>
+          <w:rtl w:val="0"/>
+          <w:lang w:val="en-US"/>
+        </w:rPr>
+        <w:t>to buy and purchase them if the seats are available.</w:t>
+      </w:r>
+    </w:p>
+    <w:p>
+      <w:pPr>
+        <w:pStyle w:val="Body A"/>
+        <w:rPr>
+          <w:rFonts w:ascii="Times New Roman" w:cs="Times New Roman" w:hAnsi="Times New Roman" w:eastAsia="Times New Roman"/>
+        </w:rPr>
+      </w:pPr>
+    </w:p>
+    <w:p>
+      <w:pPr>
+        <w:pStyle w:val="Body A"/>
+      </w:pPr>
+      <w:r>
+        <w:rPr>
+          <w:rFonts w:ascii="Times New Roman" w:cs="Times New Roman" w:hAnsi="Times New Roman" w:eastAsia="Times New Roman"/>
+          <w:rtl w:val="0"/>
         </w:rPr>
         <w:br w:type="page"/>
       </w:r>
     </w:p>
     <w:sectPr>
-      <w:headerReference w:type="default" r:id="rId7"/>
-      <w:footerReference w:type="default" r:id="rId8"/>
-      <w:pgSz w:w="12240" w:h="15840"/>
-      <w:pgMar w:top="1080" w:right="1152" w:bottom="1656" w:left="1152" w:header="720" w:footer="864" w:gutter="0"/>
-      <w:cols w:space="720"/>
+      <w:headerReference w:type="default" r:id="rId6"/>
+      <w:footerReference w:type="default" r:id="rId7"/>
+      <w:pgSz w:w="12240" w:h="15840" w:orient="portrait"/>
+      <w:pgMar w:top="1080" w:right="1152" w:bottom="1656" w:left="1152" w:header="720" w:footer="864"/>
+      <w:bidi w:val="0"/>
     </w:sectPr>
   </w:body>
 </w:document>
 </file>
 
-<file path=word/endnotes.xml><?xml version="1.0" encoding="utf-8"?>
-<w:endnotes xmlns:wpc="http://schemas.microsoft.com/office/word/2010/wordprocessingCanvas" xmlns:mc="http://schemas.openxmlformats.org/markup-compatibility/2006" xmlns:o="urn:schemas-microsoft-com:office:office" xmlns:r="http://schemas.openxmlformats.org/officeDocument/2006/relationships" xmlns:m="http://schemas.openxmlformats.org/officeDocument/2006/math" xmlns:v="urn:schemas-microsoft-com:vml" xmlns:wp14="http://schemas.microsoft.com/office/word/2010/wordprocessingDrawing" xmlns:wp="http://schemas.openxmlformats.org/drawingml/2006/wordprocessingDrawing" xmlns:w10="urn:schemas-microsoft-com:office:word" xmlns:w="http://schemas.openxmlformats.org/wordprocessingml/2006/main" xmlns:w14="http://schemas.microsoft.com/office/word/2010/wordml" xmlns:w15="http://schemas.microsoft.com/office/word/2012/wordml" xmlns:wpg="http://schemas.microsoft.com/office/word/2010/wordprocessingGroup" xmlns:wpi="http://schemas.microsoft.com/office/word/2010/wordprocessingInk" xmlns:wne="http://schemas.microsoft.com/office/word/2006/wordml" xmlns:wps="http://schemas.microsoft.com/office/word/2010/wordprocessingShape" mc:Ignorable="w14 w15 wp14">
-  <w:endnote w:type="separator" w:id="-1">
-    <w:p>
-      <w:r>
-        <w:separator/>
-      </w:r>
-    </w:p>
-  </w:endnote>
-  <w:endnote w:type="continuationSeparator" w:id="0">
-    <w:p>
-      <w:r>
-        <w:continuationSeparator/>
-      </w:r>
-    </w:p>
-  </w:endnote>
-</w:endnotes>
-</file>
-
 <file path=word/footer1.xml><?xml version="1.0" encoding="utf-8"?>
-<w:ftr xmlns:wpc="http://schemas.microsoft.com/office/word/2010/wordprocessingCanvas" xmlns:mc="http://schemas.openxmlformats.org/markup-compatibility/2006" xmlns:o="urn:schemas-microsoft-com:office:office" xmlns:r="http://schemas.openxmlformats.org/officeDocument/2006/relationships" xmlns:m="http://schemas.openxmlformats.org/officeDocument/2006/math" xmlns:v="urn:schemas-microsoft-com:vml" xmlns:wp14="http://schemas.microsoft.com/office/word/2010/wordprocessingDrawing" xmlns:wp="http://schemas.openxmlformats.org/drawingml/2006/wordprocessingDrawing" xmlns:w10="urn:schemas-microsoft-com:office:word" xmlns:w="http://schemas.openxmlformats.org/wordprocessingml/2006/main" xmlns:w14="http://schemas.microsoft.com/office/word/2010/wordml" xmlns:w15="http://schemas.microsoft.com/office/word/2012/wordml" xmlns:wpg="http://schemas.microsoft.com/office/word/2010/wordprocessingGroup" xmlns:wpi="http://schemas.microsoft.com/office/word/2010/wordprocessingInk" xmlns:wne="http://schemas.microsoft.com/office/word/2006/wordml" xmlns:wps="http://schemas.microsoft.com/office/word/2010/wordprocessingShape" mc:Ignorable="w14 w15 wp14">
+<w:ftr xmlns:r="http://schemas.openxmlformats.org/officeDocument/2006/relationships" xmlns:wp="http://schemas.openxmlformats.org/drawingml/2006/wordprocessingDrawing" xmlns:w="http://schemas.openxmlformats.org/wordprocessingml/2006/main" xmlns:w10="urn:schemas-microsoft-com:office:word" xmlns:w14="http://schemas.microsoft.com/office/word/2010/wordml" xmlns:wps="http://schemas.microsoft.com/office/word/2010/wordprocessingShape" xmlns:wpg="http://schemas.microsoft.com/office/word/2010/wordprocessingGroup" xmlns:mc="http://schemas.openxmlformats.org/markup-compatibility/2006" xmlns:v="urn:schemas-microsoft-com:vml" xmlns:o="urn:schemas-microsoft-com:office:office" mc:Ignorable="w14">
   <w:p>
     <w:pPr>
-      <w:pStyle w:val="FreeForm"/>
+      <w:pStyle w:val="Free Form"/>
       <w:tabs>
         <w:tab w:val="center" w:pos="4968"/>
-        <w:tab w:val="right" w:pos="9936"/>
+        <w:tab w:val="right" w:pos="9916"/>
       </w:tabs>
       <w:spacing w:before="60" w:after="60" w:line="240" w:lineRule="auto"/>
       <w:ind w:firstLine="0"/>
@@ -781,112 +941,94 @@
     <w:r>
       <w:rPr>
         <w:rFonts w:ascii="Helvetica"/>
-        <w:caps/>
-        <w:color w:val="008CB4"/>
+        <w:caps w:val="1"/>
+        <w:color w:val="008cb4"/>
         <w:sz w:val="20"/>
         <w:szCs w:val="20"/>
+        <w:u w:color="008cb4"/>
+        <w:rtl w:val="0"/>
       </w:rPr>
+      <w:tab/>
       <w:tab/>
     </w:r>
     <w:r>
       <w:rPr>
         <w:rFonts w:ascii="Helvetica"/>
-        <w:caps/>
-        <w:color w:val="008CB4"/>
+        <w:caps w:val="1"/>
+        <w:color w:val="008cb4"/>
         <w:sz w:val="20"/>
         <w:szCs w:val="20"/>
+        <w:u w:color="008cb4"/>
+        <w:rtl w:val="0"/>
       </w:rPr>
-      <w:tab/>
+      <w:fldChar w:fldCharType="begin" w:fldLock="0"/>
     </w:r>
     <w:r>
       <w:rPr>
         <w:rFonts w:ascii="Helvetica"/>
-        <w:caps/>
-        <w:color w:val="008CB4"/>
+        <w:caps w:val="1"/>
+        <w:color w:val="008cb4"/>
         <w:sz w:val="20"/>
         <w:szCs w:val="20"/>
+        <w:u w:color="008cb4"/>
+        <w:rtl w:val="0"/>
       </w:rPr>
-      <w:fldChar w:fldCharType="begin"/>
+      <w:t xml:space="preserve"> PAGE </w:t>
     </w:r>
     <w:r>
       <w:rPr>
         <w:rFonts w:ascii="Helvetica"/>
-        <w:caps/>
-        <w:color w:val="008CB4"/>
+        <w:caps w:val="1"/>
+        <w:color w:val="008cb4"/>
         <w:sz w:val="20"/>
         <w:szCs w:val="20"/>
+        <w:u w:color="008cb4"/>
+        <w:rtl w:val="0"/>
       </w:rPr>
-      <w:instrText xml:space="preserve"> PAGE </w:instrText>
+      <w:fldChar w:fldCharType="separate" w:fldLock="0"/>
     </w:r>
     <w:r>
       <w:rPr>
         <w:rFonts w:ascii="Helvetica"/>
-        <w:caps/>
-        <w:color w:val="008CB4"/>
+        <w:caps w:val="1"/>
+        <w:color w:val="008cb4"/>
         <w:sz w:val="20"/>
         <w:szCs w:val="20"/>
+        <w:u w:color="008cb4"/>
+        <w:rtl w:val="0"/>
       </w:rPr>
-      <w:fldChar w:fldCharType="separate"/>
+      <w:t>3</w:t>
     </w:r>
     <w:r>
       <w:rPr>
         <w:rFonts w:ascii="Helvetica"/>
-        <w:caps/>
-        <w:noProof/>
-        <w:color w:val="008CB4"/>
+        <w:caps w:val="1"/>
+        <w:color w:val="008cb4"/>
         <w:sz w:val="20"/>
         <w:szCs w:val="20"/>
+        <w:u w:color="008cb4"/>
+        <w:rtl w:val="0"/>
       </w:rPr>
-      <w:t>2</w:t>
-    </w:r>
-    <w:r>
-      <w:rPr>
-        <w:rFonts w:ascii="Helvetica"/>
-        <w:caps/>
-        <w:color w:val="008CB4"/>
-        <w:sz w:val="20"/>
-        <w:szCs w:val="20"/>
-      </w:rPr>
-      <w:fldChar w:fldCharType="end"/>
+      <w:fldChar w:fldCharType="end" w:fldLock="0"/>
     </w:r>
   </w:p>
 </w:ftr>
 </file>
 
-<file path=word/footnotes.xml><?xml version="1.0" encoding="utf-8"?>
-<w:footnotes xmlns:wpc="http://schemas.microsoft.com/office/word/2010/wordprocessingCanvas" xmlns:mc="http://schemas.openxmlformats.org/markup-compatibility/2006" xmlns:o="urn:schemas-microsoft-com:office:office" xmlns:r="http://schemas.openxmlformats.org/officeDocument/2006/relationships" xmlns:m="http://schemas.openxmlformats.org/officeDocument/2006/math" xmlns:v="urn:schemas-microsoft-com:vml" xmlns:wp14="http://schemas.microsoft.com/office/word/2010/wordprocessingDrawing" xmlns:wp="http://schemas.openxmlformats.org/drawingml/2006/wordprocessingDrawing" xmlns:w10="urn:schemas-microsoft-com:office:word" xmlns:w="http://schemas.openxmlformats.org/wordprocessingml/2006/main" xmlns:w14="http://schemas.microsoft.com/office/word/2010/wordml" xmlns:w15="http://schemas.microsoft.com/office/word/2012/wordml" xmlns:wpg="http://schemas.microsoft.com/office/word/2010/wordprocessingGroup" xmlns:wpi="http://schemas.microsoft.com/office/word/2010/wordprocessingInk" xmlns:wne="http://schemas.microsoft.com/office/word/2006/wordml" xmlns:wps="http://schemas.microsoft.com/office/word/2010/wordprocessingShape" mc:Ignorable="w14 w15 wp14">
-  <w:footnote w:type="separator" w:id="-1">
-    <w:p>
-      <w:r>
-        <w:separator/>
-      </w:r>
-    </w:p>
-  </w:footnote>
-  <w:footnote w:type="continuationSeparator" w:id="0">
-    <w:p>
-      <w:r>
-        <w:continuationSeparator/>
-      </w:r>
-    </w:p>
-  </w:footnote>
-</w:footnotes>
-</file>
-
 <file path=word/header1.xml><?xml version="1.0" encoding="utf-8"?>
-<w:hdr xmlns:wpc="http://schemas.microsoft.com/office/word/2010/wordprocessingCanvas" xmlns:mc="http://schemas.openxmlformats.org/markup-compatibility/2006" xmlns:o="urn:schemas-microsoft-com:office:office" xmlns:r="http://schemas.openxmlformats.org/officeDocument/2006/relationships" xmlns:m="http://schemas.openxmlformats.org/officeDocument/2006/math" xmlns:v="urn:schemas-microsoft-com:vml" xmlns:wp14="http://schemas.microsoft.com/office/word/2010/wordprocessingDrawing" xmlns:wp="http://schemas.openxmlformats.org/drawingml/2006/wordprocessingDrawing" xmlns:w10="urn:schemas-microsoft-com:office:word" xmlns:w="http://schemas.openxmlformats.org/wordprocessingml/2006/main" xmlns:w14="http://schemas.microsoft.com/office/word/2010/wordml" xmlns:w15="http://schemas.microsoft.com/office/word/2012/wordml" xmlns:wpg="http://schemas.microsoft.com/office/word/2010/wordprocessingGroup" xmlns:wpi="http://schemas.microsoft.com/office/word/2010/wordprocessingInk" xmlns:wne="http://schemas.microsoft.com/office/word/2006/wordml" xmlns:wps="http://schemas.microsoft.com/office/word/2010/wordprocessingShape" mc:Ignorable="w14 w15 wp14">
+<w:hdr xmlns:r="http://schemas.openxmlformats.org/officeDocument/2006/relationships" xmlns:wp="http://schemas.openxmlformats.org/drawingml/2006/wordprocessingDrawing" xmlns:w="http://schemas.openxmlformats.org/wordprocessingml/2006/main" xmlns:w10="urn:schemas-microsoft-com:office:word" xmlns:w14="http://schemas.microsoft.com/office/word/2010/wordml" xmlns:wps="http://schemas.microsoft.com/office/word/2010/wordprocessingShape" xmlns:wpg="http://schemas.microsoft.com/office/word/2010/wordprocessingGroup" xmlns:mc="http://schemas.openxmlformats.org/markup-compatibility/2006" xmlns:v="urn:schemas-microsoft-com:vml" xmlns:o="urn:schemas-microsoft-com:office:office" mc:Ignorable="w14">
   <w:p>
+    <w:pPr>
+      <w:pStyle w:val="Body"/>
+    </w:pPr>
     <w:r>
-      <w:rPr>
-        <w:noProof/>
-        <w:lang w:val="en-IN" w:eastAsia="en-IN"/>
-      </w:rPr>
       <mc:AlternateContent>
         <mc:Choice Requires="wps">
           <w:drawing>
             <wp:anchor distT="152400" distB="152400" distL="152400" distR="152400" simplePos="0" relativeHeight="251658240" behindDoc="1" locked="0" layoutInCell="1" allowOverlap="1">
               <wp:simplePos x="0" y="0"/>
               <wp:positionH relativeFrom="page">
-                <wp:posOffset>731520</wp:posOffset>
+                <wp:posOffset>731519</wp:posOffset>
               </wp:positionH>
               <wp:positionV relativeFrom="page">
                 <wp:posOffset>444500</wp:posOffset>
@@ -899,7 +1041,7 @@
               <a:graphic xmlns:a="http://schemas.openxmlformats.org/drawingml/2006/main">
                 <a:graphicData uri="http://schemas.microsoft.com/office/word/2010/wordprocessingShape">
                   <wps:wsp>
-                    <wps:cNvCnPr/>
+                    <wps:cNvSpPr/>
                     <wps:spPr>
                       <a:xfrm>
                         <a:off x="0" y="0"/>
@@ -937,10 +1079,6 @@
       </mc:AlternateContent>
     </w:r>
     <w:r>
-      <w:rPr>
-        <w:noProof/>
-        <w:lang w:val="en-IN" w:eastAsia="en-IN"/>
-      </w:rPr>
       <mc:AlternateContent>
         <mc:Choice Requires="wps">
           <w:drawing>
@@ -960,7 +1098,7 @@
               <a:graphic xmlns:a="http://schemas.openxmlformats.org/drawingml/2006/main">
                 <a:graphicData uri="http://schemas.microsoft.com/office/word/2010/wordprocessingShape">
                   <wps:wsp>
-                    <wps:cNvCnPr/>
+                    <wps:cNvSpPr/>
                     <wps:spPr>
                       <a:xfrm>
                         <a:off x="0" y="0"/>
@@ -997,22 +1135,286 @@
         </mc:Fallback>
       </mc:AlternateContent>
     </w:r>
+    <w:r/>
   </w:p>
 </w:hdr>
 </file>
 
+<file path=word/numbering.xml><?xml version="1.0" encoding="utf-8"?>
+<w:numbering xmlns:w="http://schemas.openxmlformats.org/wordprocessingml/2006/main" xmlns:wp="http://schemas.openxmlformats.org/drawingml/2006/wordprocessingDrawing" xmlns:w14="http://schemas.microsoft.com/office/word/2010/wordml" xmlns:r="http://schemas.openxmlformats.org/officeDocument/2006/relationships" xmlns:v="urn:schemas-microsoft-com:vml" xmlns:o="urn:schemas-microsoft-com:office:office">
+  <w:abstractNum w:abstractNumId="0">
+    <w:multiLevelType w:val="multilevel"/>
+    <w:lvl w:ilvl="0">
+      <w:start w:val="1"/>
+      <w:numFmt w:val="decimal"/>
+      <w:suff w:val="tab"/>
+      <w:lvlText w:val="%1."/>
+      <w:lvlJc w:val="left"/>
+      <w:pPr/>
+      <w:rPr>
+        <w:position w:val="0"/>
+        <w:u w:val="single"/>
+      </w:rPr>
+    </w:lvl>
+    <w:lvl w:ilvl="1">
+      <w:start w:val="1"/>
+      <w:numFmt w:val="decimal"/>
+      <w:suff w:val="tab"/>
+      <w:lvlText w:val="%2."/>
+      <w:lvlJc w:val="left"/>
+      <w:pPr/>
+      <w:rPr>
+        <w:position w:val="0"/>
+        <w:u w:val="single"/>
+      </w:rPr>
+    </w:lvl>
+    <w:lvl w:ilvl="2">
+      <w:start w:val="1"/>
+      <w:numFmt w:val="decimal"/>
+      <w:suff w:val="tab"/>
+      <w:lvlText w:val="%3."/>
+      <w:lvlJc w:val="left"/>
+      <w:pPr/>
+      <w:rPr>
+        <w:position w:val="0"/>
+        <w:u w:val="single"/>
+      </w:rPr>
+    </w:lvl>
+    <w:lvl w:ilvl="3">
+      <w:start w:val="1"/>
+      <w:numFmt w:val="decimal"/>
+      <w:suff w:val="tab"/>
+      <w:lvlText w:val="%4."/>
+      <w:lvlJc w:val="left"/>
+      <w:pPr/>
+      <w:rPr>
+        <w:position w:val="0"/>
+        <w:u w:val="single"/>
+      </w:rPr>
+    </w:lvl>
+    <w:lvl w:ilvl="4">
+      <w:start w:val="1"/>
+      <w:numFmt w:val="decimal"/>
+      <w:suff w:val="tab"/>
+      <w:lvlText w:val="%5."/>
+      <w:lvlJc w:val="left"/>
+      <w:pPr/>
+      <w:rPr>
+        <w:position w:val="0"/>
+        <w:u w:val="single"/>
+      </w:rPr>
+    </w:lvl>
+    <w:lvl w:ilvl="5">
+      <w:start w:val="1"/>
+      <w:numFmt w:val="decimal"/>
+      <w:suff w:val="tab"/>
+      <w:lvlText w:val="%6."/>
+      <w:lvlJc w:val="left"/>
+      <w:pPr/>
+      <w:rPr>
+        <w:position w:val="0"/>
+        <w:u w:val="single"/>
+      </w:rPr>
+    </w:lvl>
+    <w:lvl w:ilvl="6">
+      <w:start w:val="1"/>
+      <w:numFmt w:val="decimal"/>
+      <w:suff w:val="tab"/>
+      <w:lvlText w:val="%7."/>
+      <w:lvlJc w:val="left"/>
+      <w:pPr/>
+      <w:rPr>
+        <w:position w:val="0"/>
+        <w:u w:val="single"/>
+      </w:rPr>
+    </w:lvl>
+    <w:lvl w:ilvl="7">
+      <w:start w:val="1"/>
+      <w:numFmt w:val="decimal"/>
+      <w:suff w:val="tab"/>
+      <w:lvlText w:val="%8."/>
+      <w:lvlJc w:val="left"/>
+      <w:pPr/>
+      <w:rPr>
+        <w:position w:val="0"/>
+        <w:u w:val="single"/>
+      </w:rPr>
+    </w:lvl>
+    <w:lvl w:ilvl="8">
+      <w:start w:val="1"/>
+      <w:numFmt w:val="decimal"/>
+      <w:suff w:val="tab"/>
+      <w:lvlText w:val="%9."/>
+      <w:lvlJc w:val="left"/>
+      <w:pPr/>
+      <w:rPr>
+        <w:position w:val="0"/>
+        <w:u w:val="single"/>
+      </w:rPr>
+    </w:lvl>
+  </w:abstractNum>
+  <w:abstractNum w:abstractNumId="1">
+    <w:multiLevelType w:val="multilevel"/>
+    <w:styleLink w:val="Numbered"/>
+    <w:lvl w:ilvl="0">
+      <w:start w:val="1"/>
+      <w:numFmt w:val="decimal"/>
+      <w:suff w:val="tab"/>
+      <w:lvlText w:val="%1."/>
+      <w:lvlJc w:val="left"/>
+      <w:pPr/>
+      <w:rPr>
+        <w:position w:val="0"/>
+        <w:u w:val="none"/>
+      </w:rPr>
+    </w:lvl>
+    <w:lvl w:ilvl="1">
+      <w:start w:val="1"/>
+      <w:numFmt w:val="decimal"/>
+      <w:suff w:val="tab"/>
+      <w:lvlText w:val="%2."/>
+      <w:lvlJc w:val="left"/>
+      <w:pPr/>
+      <w:rPr>
+        <w:position w:val="0"/>
+        <w:u w:val="single"/>
+      </w:rPr>
+    </w:lvl>
+    <w:lvl w:ilvl="2">
+      <w:start w:val="1"/>
+      <w:numFmt w:val="decimal"/>
+      <w:suff w:val="tab"/>
+      <w:lvlText w:val="%3."/>
+      <w:lvlJc w:val="left"/>
+      <w:pPr/>
+      <w:rPr>
+        <w:position w:val="0"/>
+        <w:u w:val="single"/>
+      </w:rPr>
+    </w:lvl>
+    <w:lvl w:ilvl="3">
+      <w:start w:val="1"/>
+      <w:numFmt w:val="decimal"/>
+      <w:suff w:val="tab"/>
+      <w:lvlText w:val="%4."/>
+      <w:lvlJc w:val="left"/>
+      <w:pPr/>
+      <w:rPr>
+        <w:position w:val="0"/>
+        <w:u w:val="single"/>
+      </w:rPr>
+    </w:lvl>
+    <w:lvl w:ilvl="4">
+      <w:start w:val="1"/>
+      <w:numFmt w:val="decimal"/>
+      <w:suff w:val="tab"/>
+      <w:lvlText w:val="%5."/>
+      <w:lvlJc w:val="left"/>
+      <w:pPr/>
+      <w:rPr>
+        <w:position w:val="0"/>
+        <w:u w:val="single"/>
+      </w:rPr>
+    </w:lvl>
+    <w:lvl w:ilvl="5">
+      <w:start w:val="1"/>
+      <w:numFmt w:val="decimal"/>
+      <w:suff w:val="tab"/>
+      <w:lvlText w:val="%6."/>
+      <w:lvlJc w:val="left"/>
+      <w:pPr/>
+      <w:rPr>
+        <w:position w:val="0"/>
+        <w:u w:val="single"/>
+      </w:rPr>
+    </w:lvl>
+    <w:lvl w:ilvl="6">
+      <w:start w:val="1"/>
+      <w:numFmt w:val="decimal"/>
+      <w:suff w:val="tab"/>
+      <w:lvlText w:val="%7."/>
+      <w:lvlJc w:val="left"/>
+      <w:pPr/>
+      <w:rPr>
+        <w:position w:val="0"/>
+        <w:u w:val="single"/>
+      </w:rPr>
+    </w:lvl>
+    <w:lvl w:ilvl="7">
+      <w:start w:val="1"/>
+      <w:numFmt w:val="decimal"/>
+      <w:suff w:val="tab"/>
+      <w:lvlText w:val="%8."/>
+      <w:lvlJc w:val="left"/>
+      <w:pPr/>
+      <w:rPr>
+        <w:position w:val="0"/>
+        <w:u w:val="single"/>
+      </w:rPr>
+    </w:lvl>
+    <w:lvl w:ilvl="8">
+      <w:start w:val="1"/>
+      <w:numFmt w:val="decimal"/>
+      <w:suff w:val="tab"/>
+      <w:lvlText w:val="%9."/>
+      <w:lvlJc w:val="left"/>
+      <w:pPr/>
+      <w:rPr>
+        <w:position w:val="0"/>
+        <w:u w:val="single"/>
+      </w:rPr>
+    </w:lvl>
+  </w:abstractNum>
+  <w:num w:numId="1">
+    <w:abstractNumId w:val="0"/>
+  </w:num>
+  <w:num w:numId="2">
+    <w:abstractNumId w:val="1"/>
+  </w:num>
+</w:numbering>
+</file>
+
 <file path=word/styles.xml><?xml version="1.0" encoding="utf-8"?>
-<w:styles xmlns:mc="http://schemas.openxmlformats.org/markup-compatibility/2006" xmlns:r="http://schemas.openxmlformats.org/officeDocument/2006/relationships" xmlns:w="http://schemas.openxmlformats.org/wordprocessingml/2006/main" xmlns:w14="http://schemas.microsoft.com/office/word/2010/wordml" xmlns:w15="http://schemas.microsoft.com/office/word/2012/wordml" mc:Ignorable="w14 w15">
+<w:styles xmlns:w="http://schemas.openxmlformats.org/wordprocessingml/2006/main" xmlns:mc="http://schemas.openxmlformats.org/markup-compatibility/2006" xmlns:w14="http://schemas.microsoft.com/office/word/2010/wordml" mc:Ignorable="w14">
   <w:docDefaults>
     <w:rPrDefault>
       <w:rPr>
-        <w:rFonts w:ascii="Times New Roman" w:eastAsia="Arial Unicode MS" w:hAnsi="Times New Roman" w:cs="Times New Roman"/>
+        <w:rFonts w:ascii="Times New Roman" w:cs="Times New Roman" w:hAnsi="Times New Roman" w:eastAsia="Arial Unicode MS"/>
+        <w:b w:val="0"/>
+        <w:bCs w:val="0"/>
+        <w:i w:val="0"/>
+        <w:iCs w:val="0"/>
+        <w:caps w:val="0"/>
+        <w:smallCaps w:val="0"/>
+        <w:strike w:val="0"/>
+        <w:dstrike w:val="0"/>
+        <w:outline w:val="0"/>
+        <w:emboss w:val="0"/>
+        <w:imprint w:val="0"/>
+        <w:vanish w:val="0"/>
+        <w:color w:val="auto"/>
+        <w:spacing w:val="0"/>
+        <w:w w:val="100"/>
+        <w:kern w:val="0"/>
+        <w:position w:val="0"/>
+        <w:sz w:val="20"/>
+        <w:szCs w:val="20"/>
+        <w:u w:val="none" w:color="auto"/>
         <w:bdr w:val="nil"/>
-        <w:lang w:val="en-IN" w:eastAsia="en-IN" w:bidi="ar-SA"/>
+        <w:vertAlign w:val="baseline"/>
+        <w:lang/>
       </w:rPr>
     </w:rPrDefault>
     <w:pPrDefault>
       <w:pPr>
+        <w:pageBreakBefore w:val="0"/>
+        <w:framePr w:anchorLock="0" w:w="0" w:h="0" w:vSpace="0" w:hSpace="0" w:xAlign="left" w:y="0" w:hRule="exact" w:vAnchor="margin"/>
+        <w:widowControl w:val="1"/>
+        <w:numPr>
+          <w:ilvl w:val="0"/>
+          <w:numId w:val="0"/>
+        </w:numPr>
+        <w:suppressLineNumbers w:val="0"/>
         <w:pBdr>
           <w:top w:val="nil"/>
           <w:left w:val="nil"/>
@@ -1021,416 +1423,27 @@
           <w:between w:val="nil"/>
           <w:bar w:val="nil"/>
         </w:pBdr>
+        <w:suppressAutoHyphens w:val="0"/>
+        <w:spacing w:before="0" w:beforeAutospacing="0" w:after="0" w:afterAutospacing="0" w:line="240" w:lineRule="auto"/>
+        <w:ind w:left="0" w:right="0" w:firstLine="0"/>
+        <w:jc w:val="left"/>
+        <w:outlineLvl w:val="9"/>
       </w:pPr>
     </w:pPrDefault>
   </w:docDefaults>
-  <w:latentStyles w:defLockedState="0" w:defUIPriority="99" w:defSemiHidden="0" w:defUnhideWhenUsed="0" w:defQFormat="0" w:count="371">
-    <w:lsdException w:name="Normal" w:uiPriority="0" w:qFormat="1"/>
-    <w:lsdException w:name="heading 1" w:uiPriority="9" w:qFormat="1"/>
-    <w:lsdException w:name="heading 2" w:semiHidden="1" w:uiPriority="9" w:unhideWhenUsed="1" w:qFormat="1"/>
-    <w:lsdException w:name="heading 3" w:semiHidden="1" w:uiPriority="9" w:unhideWhenUsed="1" w:qFormat="1"/>
-    <w:lsdException w:name="heading 4" w:semiHidden="1" w:uiPriority="9" w:unhideWhenUsed="1" w:qFormat="1"/>
-    <w:lsdException w:name="heading 5" w:semiHidden="1" w:uiPriority="9" w:unhideWhenUsed="1" w:qFormat="1"/>
-    <w:lsdException w:name="heading 6" w:semiHidden="1" w:uiPriority="9" w:unhideWhenUsed="1" w:qFormat="1"/>
-    <w:lsdException w:name="heading 7" w:semiHidden="1" w:uiPriority="9" w:unhideWhenUsed="1" w:qFormat="1"/>
-    <w:lsdException w:name="heading 8" w:semiHidden="1" w:uiPriority="9" w:unhideWhenUsed="1" w:qFormat="1"/>
-    <w:lsdException w:name="heading 9" w:semiHidden="1" w:uiPriority="9" w:unhideWhenUsed="1" w:qFormat="1"/>
-    <w:lsdException w:name="index 1" w:semiHidden="1" w:unhideWhenUsed="1"/>
-    <w:lsdException w:name="index 2" w:semiHidden="1" w:unhideWhenUsed="1"/>
-    <w:lsdException w:name="index 3" w:semiHidden="1" w:unhideWhenUsed="1"/>
-    <w:lsdException w:name="index 4" w:semiHidden="1" w:unhideWhenUsed="1"/>
-    <w:lsdException w:name="index 5" w:semiHidden="1" w:unhideWhenUsed="1"/>
-    <w:lsdException w:name="index 6" w:semiHidden="1" w:unhideWhenUsed="1"/>
-    <w:lsdException w:name="index 7" w:semiHidden="1" w:unhideWhenUsed="1"/>
-    <w:lsdException w:name="index 8" w:semiHidden="1" w:unhideWhenUsed="1"/>
-    <w:lsdException w:name="index 9" w:semiHidden="1" w:unhideWhenUsed="1"/>
-    <w:lsdException w:name="toc 1" w:semiHidden="1" w:uiPriority="39" w:unhideWhenUsed="1"/>
-    <w:lsdException w:name="toc 2" w:semiHidden="1" w:uiPriority="39" w:unhideWhenUsed="1"/>
-    <w:lsdException w:name="toc 3" w:semiHidden="1" w:uiPriority="39" w:unhideWhenUsed="1"/>
-    <w:lsdException w:name="toc 4" w:semiHidden="1" w:uiPriority="39" w:unhideWhenUsed="1"/>
-    <w:lsdException w:name="toc 5" w:semiHidden="1" w:uiPriority="39" w:unhideWhenUsed="1"/>
-    <w:lsdException w:name="toc 6" w:semiHidden="1" w:uiPriority="39" w:unhideWhenUsed="1"/>
-    <w:lsdException w:name="toc 7" w:semiHidden="1" w:uiPriority="39" w:unhideWhenUsed="1"/>
-    <w:lsdException w:name="toc 8" w:semiHidden="1" w:uiPriority="39" w:unhideWhenUsed="1"/>
-    <w:lsdException w:name="toc 9" w:semiHidden="1" w:uiPriority="39" w:unhideWhenUsed="1"/>
-    <w:lsdException w:name="Normal Indent" w:semiHidden="1" w:unhideWhenUsed="1"/>
-    <w:lsdException w:name="footnote text" w:semiHidden="1" w:unhideWhenUsed="1"/>
-    <w:lsdException w:name="annotation text" w:semiHidden="1" w:unhideWhenUsed="1"/>
-    <w:lsdException w:name="header" w:semiHidden="1" w:unhideWhenUsed="1"/>
-    <w:lsdException w:name="footer" w:semiHidden="1" w:unhideWhenUsed="1"/>
-    <w:lsdException w:name="index heading" w:semiHidden="1" w:unhideWhenUsed="1"/>
-    <w:lsdException w:name="caption" w:semiHidden="1" w:uiPriority="35" w:unhideWhenUsed="1" w:qFormat="1"/>
-    <w:lsdException w:name="table of figures" w:semiHidden="1" w:unhideWhenUsed="1"/>
-    <w:lsdException w:name="envelope address" w:semiHidden="1" w:unhideWhenUsed="1"/>
-    <w:lsdException w:name="envelope return" w:semiHidden="1" w:unhideWhenUsed="1"/>
-    <w:lsdException w:name="footnote reference" w:semiHidden="1" w:unhideWhenUsed="1"/>
-    <w:lsdException w:name="annotation reference" w:semiHidden="1" w:unhideWhenUsed="1"/>
-    <w:lsdException w:name="line number" w:semiHidden="1" w:unhideWhenUsed="1"/>
-    <w:lsdException w:name="page number" w:semiHidden="1" w:unhideWhenUsed="1"/>
-    <w:lsdException w:name="endnote reference" w:semiHidden="1" w:unhideWhenUsed="1"/>
-    <w:lsdException w:name="endnote text" w:semiHidden="1" w:unhideWhenUsed="1"/>
-    <w:lsdException w:name="table of authorities" w:semiHidden="1" w:unhideWhenUsed="1"/>
-    <w:lsdException w:name="macro" w:semiHidden="1" w:unhideWhenUsed="1"/>
-    <w:lsdException w:name="toa heading" w:semiHidden="1" w:unhideWhenUsed="1"/>
-    <w:lsdException w:name="List" w:semiHidden="1" w:unhideWhenUsed="1"/>
-    <w:lsdException w:name="List Bullet" w:semiHidden="1" w:unhideWhenUsed="1"/>
-    <w:lsdException w:name="List Number" w:semiHidden="1" w:unhideWhenUsed="1"/>
-    <w:lsdException w:name="List 2" w:semiHidden="1" w:unhideWhenUsed="1"/>
-    <w:lsdException w:name="List 3" w:semiHidden="1" w:unhideWhenUsed="1"/>
-    <w:lsdException w:name="List 4" w:semiHidden="1" w:unhideWhenUsed="1"/>
-    <w:lsdException w:name="List 5" w:semiHidden="1" w:unhideWhenUsed="1"/>
-    <w:lsdException w:name="List Bullet 2" w:semiHidden="1" w:unhideWhenUsed="1"/>
-    <w:lsdException w:name="List Bullet 3" w:semiHidden="1" w:unhideWhenUsed="1"/>
-    <w:lsdException w:name="List Bullet 4" w:semiHidden="1" w:unhideWhenUsed="1"/>
-    <w:lsdException w:name="List Bullet 5" w:semiHidden="1" w:unhideWhenUsed="1"/>
-    <w:lsdException w:name="List Number 2" w:semiHidden="1" w:unhideWhenUsed="1"/>
-    <w:lsdException w:name="List Number 3" w:semiHidden="1" w:unhideWhenUsed="1"/>
-    <w:lsdException w:name="List Number 4" w:semiHidden="1" w:unhideWhenUsed="1"/>
-    <w:lsdException w:name="List Number 5" w:semiHidden="1" w:unhideWhenUsed="1"/>
-    <w:lsdException w:name="Title" w:uiPriority="10" w:qFormat="1"/>
-    <w:lsdException w:name="Closing" w:semiHidden="1" w:unhideWhenUsed="1"/>
-    <w:lsdException w:name="Signature" w:semiHidden="1" w:unhideWhenUsed="1"/>
-    <w:lsdException w:name="Default Paragraph Font" w:semiHidden="1" w:uiPriority="1" w:unhideWhenUsed="1"/>
-    <w:lsdException w:name="Body Text" w:semiHidden="1" w:unhideWhenUsed="1"/>
-    <w:lsdException w:name="Body Text Indent" w:semiHidden="1" w:unhideWhenUsed="1"/>
-    <w:lsdException w:name="List Continue" w:semiHidden="1" w:unhideWhenUsed="1"/>
-    <w:lsdException w:name="List Continue 2" w:semiHidden="1" w:unhideWhenUsed="1"/>
-    <w:lsdException w:name="List Continue 3" w:semiHidden="1" w:unhideWhenUsed="1"/>
-    <w:lsdException w:name="List Continue 4" w:semiHidden="1" w:unhideWhenUsed="1"/>
-    <w:lsdException w:name="List Continue 5" w:semiHidden="1" w:unhideWhenUsed="1"/>
-    <w:lsdException w:name="Message Header" w:semiHidden="1" w:unhideWhenUsed="1"/>
-    <w:lsdException w:name="Subtitle" w:uiPriority="11" w:qFormat="1"/>
-    <w:lsdException w:name="Salutation" w:semiHidden="1" w:unhideWhenUsed="1"/>
-    <w:lsdException w:name="Date" w:semiHidden="1" w:unhideWhenUsed="1"/>
-    <w:lsdException w:name="Body Text First Indent" w:semiHidden="1" w:unhideWhenUsed="1"/>
-    <w:lsdException w:name="Body Text First Indent 2" w:semiHidden="1" w:unhideWhenUsed="1"/>
-    <w:lsdException w:name="Note Heading" w:semiHidden="1" w:unhideWhenUsed="1"/>
-    <w:lsdException w:name="Body Text 2" w:semiHidden="1" w:unhideWhenUsed="1"/>
-    <w:lsdException w:name="Body Text 3" w:semiHidden="1" w:unhideWhenUsed="1"/>
-    <w:lsdException w:name="Body Text Indent 2" w:semiHidden="1" w:unhideWhenUsed="1"/>
-    <w:lsdException w:name="Body Text Indent 3" w:semiHidden="1" w:unhideWhenUsed="1"/>
-    <w:lsdException w:name="Block Text" w:semiHidden="1" w:unhideWhenUsed="1"/>
-    <w:lsdException w:name="Hyperlink" w:semiHidden="1" w:unhideWhenUsed="1"/>
-    <w:lsdException w:name="FollowedHyperlink" w:semiHidden="1" w:unhideWhenUsed="1"/>
-    <w:lsdException w:name="Strong" w:uiPriority="22" w:qFormat="1"/>
-    <w:lsdException w:name="Emphasis" w:uiPriority="20" w:qFormat="1"/>
-    <w:lsdException w:name="Document Map" w:semiHidden="1" w:unhideWhenUsed="1"/>
-    <w:lsdException w:name="Plain Text" w:semiHidden="1" w:unhideWhenUsed="1"/>
-    <w:lsdException w:name="E-mail Signature" w:semiHidden="1" w:unhideWhenUsed="1"/>
-    <w:lsdException w:name="HTML Top of Form" w:semiHidden="1" w:unhideWhenUsed="1"/>
-    <w:lsdException w:name="HTML Bottom of Form" w:semiHidden="1" w:unhideWhenUsed="1"/>
-    <w:lsdException w:name="Normal (Web)" w:semiHidden="1" w:unhideWhenUsed="1"/>
-    <w:lsdException w:name="HTML Acronym" w:semiHidden="1" w:unhideWhenUsed="1"/>
-    <w:lsdException w:name="HTML Address" w:semiHidden="1" w:unhideWhenUsed="1"/>
-    <w:lsdException w:name="HTML Cite" w:semiHidden="1" w:unhideWhenUsed="1"/>
-    <w:lsdException w:name="HTML Code" w:semiHidden="1" w:unhideWhenUsed="1"/>
-    <w:lsdException w:name="HTML Definition" w:semiHidden="1" w:unhideWhenUsed="1"/>
-    <w:lsdException w:name="HTML Keyboard" w:semiHidden="1" w:unhideWhenUsed="1"/>
-    <w:lsdException w:name="HTML Preformatted" w:semiHidden="1" w:unhideWhenUsed="1"/>
-    <w:lsdException w:name="HTML Sample" w:semiHidden="1" w:unhideWhenUsed="1"/>
-    <w:lsdException w:name="HTML Typewriter" w:semiHidden="1" w:unhideWhenUsed="1"/>
-    <w:lsdException w:name="HTML Variable" w:semiHidden="1" w:unhideWhenUsed="1"/>
-    <w:lsdException w:name="Normal Table" w:semiHidden="1" w:unhideWhenUsed="1"/>
-    <w:lsdException w:name="annotation subject" w:semiHidden="1" w:unhideWhenUsed="1"/>
-    <w:lsdException w:name="No List" w:semiHidden="1" w:unhideWhenUsed="1"/>
-    <w:lsdException w:name="Outline List 1" w:semiHidden="1" w:unhideWhenUsed="1"/>
-    <w:lsdException w:name="Outline List 2" w:semiHidden="1" w:unhideWhenUsed="1"/>
-    <w:lsdException w:name="Outline List 3" w:semiHidden="1" w:unhideWhenUsed="1"/>
-    <w:lsdException w:name="Table Simple 1" w:semiHidden="1" w:unhideWhenUsed="1"/>
-    <w:lsdException w:name="Table Simple 2" w:semiHidden="1" w:unhideWhenUsed="1"/>
-    <w:lsdException w:name="Table Simple 3" w:semiHidden="1" w:unhideWhenUsed="1"/>
-    <w:lsdException w:name="Table Classic 1" w:semiHidden="1" w:unhideWhenUsed="1"/>
-    <w:lsdException w:name="Table Classic 2" w:semiHidden="1" w:unhideWhenUsed="1"/>
-    <w:lsdException w:name="Table Classic 3" w:semiHidden="1" w:unhideWhenUsed="1"/>
-    <w:lsdException w:name="Table Classic 4" w:semiHidden="1" w:unhideWhenUsed="1"/>
-    <w:lsdException w:name="Table Colorful 1" w:semiHidden="1" w:unhideWhenUsed="1"/>
-    <w:lsdException w:name="Table Colorful 2" w:semiHidden="1" w:unhideWhenUsed="1"/>
-    <w:lsdException w:name="Table Colorful 3" w:semiHidden="1" w:unhideWhenUsed="1"/>
-    <w:lsdException w:name="Table Columns 1" w:semiHidden="1" w:unhideWhenUsed="1"/>
-    <w:lsdException w:name="Table Columns 2" w:semiHidden="1" w:unhideWhenUsed="1"/>
-    <w:lsdException w:name="Table Columns 3" w:semiHidden="1" w:unhideWhenUsed="1"/>
-    <w:lsdException w:name="Table Columns 4" w:semiHidden="1" w:unhideWhenUsed="1"/>
-    <w:lsdException w:name="Table Columns 5" w:semiHidden="1" w:unhideWhenUsed="1"/>
-    <w:lsdException w:name="Table Grid 1" w:semiHidden="1" w:unhideWhenUsed="1"/>
-    <w:lsdException w:name="Table Grid 2" w:semiHidden="1" w:unhideWhenUsed="1"/>
-    <w:lsdException w:name="Table Grid 3" w:semiHidden="1" w:unhideWhenUsed="1"/>
-    <w:lsdException w:name="Table Grid 4" w:semiHidden="1" w:unhideWhenUsed="1"/>
-    <w:lsdException w:name="Table Grid 5" w:semiHidden="1" w:unhideWhenUsed="1"/>
-    <w:lsdException w:name="Table Grid 6" w:semiHidden="1" w:unhideWhenUsed="1"/>
-    <w:lsdException w:name="Table Grid 7" w:semiHidden="1" w:unhideWhenUsed="1"/>
-    <w:lsdException w:name="Table Grid 8" w:semiHidden="1" w:unhideWhenUsed="1"/>
-    <w:lsdException w:name="Table List 1" w:semiHidden="1" w:unhideWhenUsed="1"/>
-    <w:lsdException w:name="Table List 2" w:semiHidden="1" w:unhideWhenUsed="1"/>
-    <w:lsdException w:name="Table List 3" w:semiHidden="1" w:unhideWhenUsed="1"/>
-    <w:lsdException w:name="Table List 4" w:semiHidden="1" w:unhideWhenUsed="1"/>
-    <w:lsdException w:name="Table List 5" w:semiHidden="1" w:unhideWhenUsed="1"/>
-    <w:lsdException w:name="Table List 6" w:semiHidden="1" w:unhideWhenUsed="1"/>
-    <w:lsdException w:name="Table List 7" w:semiHidden="1" w:unhideWhenUsed="1"/>
-    <w:lsdException w:name="Table List 8" w:semiHidden="1" w:unhideWhenUsed="1"/>
-    <w:lsdException w:name="Table 3D effects 1" w:semiHidden="1" w:unhideWhenUsed="1"/>
-    <w:lsdException w:name="Table 3D effects 2" w:semiHidden="1" w:unhideWhenUsed="1"/>
-    <w:lsdException w:name="Table 3D effects 3" w:semiHidden="1" w:unhideWhenUsed="1"/>
-    <w:lsdException w:name="Table Contemporary" w:semiHidden="1" w:unhideWhenUsed="1"/>
-    <w:lsdException w:name="Table Elegant" w:semiHidden="1" w:unhideWhenUsed="1"/>
-    <w:lsdException w:name="Table Professional" w:semiHidden="1" w:unhideWhenUsed="1"/>
-    <w:lsdException w:name="Table Subtle 1" w:semiHidden="1" w:unhideWhenUsed="1"/>
-    <w:lsdException w:name="Table Subtle 2" w:semiHidden="1" w:unhideWhenUsed="1"/>
-    <w:lsdException w:name="Table Web 1" w:semiHidden="1" w:unhideWhenUsed="1"/>
-    <w:lsdException w:name="Table Web 2" w:semiHidden="1" w:unhideWhenUsed="1"/>
-    <w:lsdException w:name="Table Web 3" w:semiHidden="1" w:unhideWhenUsed="1"/>
-    <w:lsdException w:name="Balloon Text" w:semiHidden="1" w:unhideWhenUsed="1"/>
-    <w:lsdException w:name="Table Grid" w:uiPriority="39"/>
-    <w:lsdException w:name="Table Theme" w:semiHidden="1" w:unhideWhenUsed="1"/>
-    <w:lsdException w:name="Placeholder Text" w:semiHidden="1"/>
-    <w:lsdException w:name="No Spacing" w:uiPriority="1" w:qFormat="1"/>
-    <w:lsdException w:name="Light Shading" w:uiPriority="60"/>
-    <w:lsdException w:name="Light List" w:uiPriority="61"/>
-    <w:lsdException w:name="Light Grid" w:uiPriority="62"/>
-    <w:lsdException w:name="Medium Shading 1" w:uiPriority="63"/>
-    <w:lsdException w:name="Medium Shading 2" w:uiPriority="64"/>
-    <w:lsdException w:name="Medium List 1" w:uiPriority="65"/>
-    <w:lsdException w:name="Medium List 2" w:uiPriority="66"/>
-    <w:lsdException w:name="Medium Grid 1" w:uiPriority="67"/>
-    <w:lsdException w:name="Medium Grid 2" w:uiPriority="68"/>
-    <w:lsdException w:name="Medium Grid 3" w:uiPriority="69"/>
-    <w:lsdException w:name="Dark List" w:uiPriority="70"/>
-    <w:lsdException w:name="Colorful Shading" w:uiPriority="71"/>
-    <w:lsdException w:name="Colorful List" w:uiPriority="72"/>
-    <w:lsdException w:name="Colorful Grid" w:uiPriority="73"/>
-    <w:lsdException w:name="Light Shading Accent 1" w:uiPriority="60"/>
-    <w:lsdException w:name="Light List Accent 1" w:uiPriority="61"/>
-    <w:lsdException w:name="Light Grid Accent 1" w:uiPriority="62"/>
-    <w:lsdException w:name="Medium Shading 1 Accent 1" w:uiPriority="63"/>
-    <w:lsdException w:name="Medium Shading 2 Accent 1" w:uiPriority="64"/>
-    <w:lsdException w:name="Medium List 1 Accent 1" w:uiPriority="65"/>
-    <w:lsdException w:name="Revision" w:semiHidden="1"/>
-    <w:lsdException w:name="List Paragraph" w:uiPriority="34" w:qFormat="1"/>
-    <w:lsdException w:name="Quote" w:uiPriority="29" w:qFormat="1"/>
-    <w:lsdException w:name="Intense Quote" w:uiPriority="30" w:qFormat="1"/>
-    <w:lsdException w:name="Medium List 2 Accent 1" w:uiPriority="66"/>
-    <w:lsdException w:name="Medium Grid 1 Accent 1" w:uiPriority="67"/>
-    <w:lsdException w:name="Medium Grid 2 Accent 1" w:uiPriority="68"/>
-    <w:lsdException w:name="Medium Grid 3 Accent 1" w:uiPriority="69"/>
-    <w:lsdException w:name="Dark List Accent 1" w:uiPriority="70"/>
-    <w:lsdException w:name="Colorful Shading Accent 1" w:uiPriority="71"/>
-    <w:lsdException w:name="Colorful List Accent 1" w:uiPriority="72"/>
-    <w:lsdException w:name="Colorful Grid Accent 1" w:uiPriority="73"/>
-    <w:lsdException w:name="Light Shading Accent 2" w:uiPriority="60"/>
-    <w:lsdException w:name="Light List Accent 2" w:uiPriority="61"/>
-    <w:lsdException w:name="Light Grid Accent 2" w:uiPriority="62"/>
-    <w:lsdException w:name="Medium Shading 1 Accent 2" w:uiPriority="63"/>
-    <w:lsdException w:name="Medium Shading 2 Accent 2" w:uiPriority="64"/>
-    <w:lsdException w:name="Medium List 1 Accent 2" w:uiPriority="65"/>
-    <w:lsdException w:name="Medium List 2 Accent 2" w:uiPriority="66"/>
-    <w:lsdException w:name="Medium Grid 1 Accent 2" w:uiPriority="67"/>
-    <w:lsdException w:name="Medium Grid 2 Accent 2" w:uiPriority="68"/>
-    <w:lsdException w:name="Medium Grid 3 Accent 2" w:uiPriority="69"/>
-    <w:lsdException w:name="Dark List Accent 2" w:uiPriority="70"/>
-    <w:lsdException w:name="Colorful Shading Accent 2" w:uiPriority="71"/>
-    <w:lsdException w:name="Colorful List Accent 2" w:uiPriority="72"/>
-    <w:lsdException w:name="Colorful Grid Accent 2" w:uiPriority="73"/>
-    <w:lsdException w:name="Light Shading Accent 3" w:uiPriority="60"/>
-    <w:lsdException w:name="Light List Accent 3" w:uiPriority="61"/>
-    <w:lsdException w:name="Light Grid Accent 3" w:uiPriority="62"/>
-    <w:lsdException w:name="Medium Shading 1 Accent 3" w:uiPriority="63"/>
-    <w:lsdException w:name="Medium Shading 2 Accent 3" w:uiPriority="64"/>
-    <w:lsdException w:name="Medium List 1 Accent 3" w:uiPriority="65"/>
-    <w:lsdException w:name="Medium List 2 Accent 3" w:uiPriority="66"/>
-    <w:lsdException w:name="Medium Grid 1 Accent 3" w:uiPriority="67"/>
-    <w:lsdException w:name="Medium Grid 2 Accent 3" w:uiPriority="68"/>
-    <w:lsdException w:name="Medium Grid 3 Accent 3" w:uiPriority="69"/>
-    <w:lsdException w:name="Dark List Accent 3" w:uiPriority="70"/>
-    <w:lsdException w:name="Colorful Shading Accent 3" w:uiPriority="71"/>
-    <w:lsdException w:name="Colorful List Accent 3" w:uiPriority="72"/>
-    <w:lsdException w:name="Colorful Grid Accent 3" w:uiPriority="73"/>
-    <w:lsdException w:name="Light Shading Accent 4" w:uiPriority="60"/>
-    <w:lsdException w:name="Light List Accent 4" w:uiPriority="61"/>
-    <w:lsdException w:name="Light Grid Accent 4" w:uiPriority="62"/>
-    <w:lsdException w:name="Medium Shading 1 Accent 4" w:uiPriority="63"/>
-    <w:lsdException w:name="Medium Shading 2 Accent 4" w:uiPriority="64"/>
-    <w:lsdException w:name="Medium List 1 Accent 4" w:uiPriority="65"/>
-    <w:lsdException w:name="Medium List 2 Accent 4" w:uiPriority="66"/>
-    <w:lsdException w:name="Medium Grid 1 Accent 4" w:uiPriority="67"/>
-    <w:lsdException w:name="Medium Grid 2 Accent 4" w:uiPriority="68"/>
-    <w:lsdException w:name="Medium Grid 3 Accent 4" w:uiPriority="69"/>
-    <w:lsdException w:name="Dark List Accent 4" w:uiPriority="70"/>
-    <w:lsdException w:name="Colorful Shading Accent 4" w:uiPriority="71"/>
-    <w:lsdException w:name="Colorful List Accent 4" w:uiPriority="72"/>
-    <w:lsdException w:name="Colorful Grid Accent 4" w:uiPriority="73"/>
-    <w:lsdException w:name="Light Shading Accent 5" w:uiPriority="60"/>
-    <w:lsdException w:name="Light List Accent 5" w:uiPriority="61"/>
-    <w:lsdException w:name="Light Grid Accent 5" w:uiPriority="62"/>
-    <w:lsdException w:name="Medium Shading 1 Accent 5" w:uiPriority="63"/>
-    <w:lsdException w:name="Medium Shading 2 Accent 5" w:uiPriority="64"/>
-    <w:lsdException w:name="Medium List 1 Accent 5" w:uiPriority="65"/>
-    <w:lsdException w:name="Medium List 2 Accent 5" w:uiPriority="66"/>
-    <w:lsdException w:name="Medium Grid 1 Accent 5" w:uiPriority="67"/>
-    <w:lsdException w:name="Medium Grid 2 Accent 5" w:uiPriority="68"/>
-    <w:lsdException w:name="Medium Grid 3 Accent 5" w:uiPriority="69"/>
-    <w:lsdException w:name="Dark List Accent 5" w:uiPriority="70"/>
-    <w:lsdException w:name="Colorful Shading Accent 5" w:uiPriority="71"/>
-    <w:lsdException w:name="Colorful List Accent 5" w:uiPriority="72"/>
-    <w:lsdException w:name="Colorful Grid Accent 5" w:uiPriority="73"/>
-    <w:lsdException w:name="Light Shading Accent 6" w:uiPriority="60"/>
-    <w:lsdException w:name="Light List Accent 6" w:uiPriority="61"/>
-    <w:lsdException w:name="Light Grid Accent 6" w:uiPriority="62"/>
-    <w:lsdException w:name="Medium Shading 1 Accent 6" w:uiPriority="63"/>
-    <w:lsdException w:name="Medium Shading 2 Accent 6" w:uiPriority="64"/>
-    <w:lsdException w:name="Medium List 1 Accent 6" w:uiPriority="65"/>
-    <w:lsdException w:name="Medium List 2 Accent 6" w:uiPriority="66"/>
-    <w:lsdException w:name="Medium Grid 1 Accent 6" w:uiPriority="67"/>
-    <w:lsdException w:name="Medium Grid 2 Accent 6" w:uiPriority="68"/>
-    <w:lsdException w:name="Medium Grid 3 Accent 6" w:uiPriority="69"/>
-    <w:lsdException w:name="Dark List Accent 6" w:uiPriority="70"/>
-    <w:lsdException w:name="Colorful Shading Accent 6" w:uiPriority="71"/>
-    <w:lsdException w:name="Colorful List Accent 6" w:uiPriority="72"/>
-    <w:lsdException w:name="Colorful Grid Accent 6" w:uiPriority="73"/>
-    <w:lsdException w:name="Subtle Emphasis" w:uiPriority="19" w:qFormat="1"/>
-    <w:lsdException w:name="Intense Emphasis" w:uiPriority="21" w:qFormat="1"/>
-    <w:lsdException w:name="Subtle Reference" w:uiPriority="31" w:qFormat="1"/>
-    <w:lsdException w:name="Intense Reference" w:uiPriority="32" w:qFormat="1"/>
-    <w:lsdException w:name="Book Title" w:uiPriority="33" w:qFormat="1"/>
-    <w:lsdException w:name="Bibliography" w:semiHidden="1" w:uiPriority="37" w:unhideWhenUsed="1"/>
-    <w:lsdException w:name="TOC Heading" w:semiHidden="1" w:uiPriority="39" w:unhideWhenUsed="1" w:qFormat="1"/>
-    <w:lsdException w:name="Plain Table 1" w:uiPriority="41"/>
-    <w:lsdException w:name="Plain Table 2" w:uiPriority="42"/>
-    <w:lsdException w:name="Plain Table 3" w:uiPriority="43"/>
-    <w:lsdException w:name="Plain Table 4" w:uiPriority="44"/>
-    <w:lsdException w:name="Plain Table 5" w:uiPriority="45"/>
-    <w:lsdException w:name="Grid Table Light" w:uiPriority="40"/>
-    <w:lsdException w:name="Grid Table 1 Light" w:uiPriority="46"/>
-    <w:lsdException w:name="Grid Table 2" w:uiPriority="47"/>
-    <w:lsdException w:name="Grid Table 3" w:uiPriority="48"/>
-    <w:lsdException w:name="Grid Table 4" w:uiPriority="49"/>
-    <w:lsdException w:name="Grid Table 5 Dark" w:uiPriority="50"/>
-    <w:lsdException w:name="Grid Table 6 Colorful" w:uiPriority="51"/>
-    <w:lsdException w:name="Grid Table 7 Colorful" w:uiPriority="52"/>
-    <w:lsdException w:name="Grid Table 1 Light Accent 1" w:uiPriority="46"/>
-    <w:lsdException w:name="Grid Table 2 Accent 1" w:uiPriority="47"/>
-    <w:lsdException w:name="Grid Table 3 Accent 1" w:uiPriority="48"/>
-    <w:lsdException w:name="Grid Table 4 Accent 1" w:uiPriority="49"/>
-    <w:lsdException w:name="Grid Table 5 Dark Accent 1" w:uiPriority="50"/>
-    <w:lsdException w:name="Grid Table 6 Colorful Accent 1" w:uiPriority="51"/>
-    <w:lsdException w:name="Grid Table 7 Colorful Accent 1" w:uiPriority="52"/>
-    <w:lsdException w:name="Grid Table 1 Light Accent 2" w:uiPriority="46"/>
-    <w:lsdException w:name="Grid Table 2 Accent 2" w:uiPriority="47"/>
-    <w:lsdException w:name="Grid Table 3 Accent 2" w:uiPriority="48"/>
-    <w:lsdException w:name="Grid Table 4 Accent 2" w:uiPriority="49"/>
-    <w:lsdException w:name="Grid Table 5 Dark Accent 2" w:uiPriority="50"/>
-    <w:lsdException w:name="Grid Table 6 Colorful Accent 2" w:uiPriority="51"/>
-    <w:lsdException w:name="Grid Table 7 Colorful Accent 2" w:uiPriority="52"/>
-    <w:lsdException w:name="Grid Table 1 Light Accent 3" w:uiPriority="46"/>
-    <w:lsdException w:name="Grid Table 2 Accent 3" w:uiPriority="47"/>
-    <w:lsdException w:name="Grid Table 3 Accent 3" w:uiPriority="48"/>
-    <w:lsdException w:name="Grid Table 4 Accent 3" w:uiPriority="49"/>
-    <w:lsdException w:name="Grid Table 5 Dark Accent 3" w:uiPriority="50"/>
-    <w:lsdException w:name="Grid Table 6 Colorful Accent 3" w:uiPriority="51"/>
-    <w:lsdException w:name="Grid Table 7 Colorful Accent 3" w:uiPriority="52"/>
-    <w:lsdException w:name="Grid Table 1 Light Accent 4" w:uiPriority="46"/>
-    <w:lsdException w:name="Grid Table 2 Accent 4" w:uiPriority="47"/>
-    <w:lsdException w:name="Grid Table 3 Accent 4" w:uiPriority="48"/>
-    <w:lsdException w:name="Grid Table 4 Accent 4" w:uiPriority="49"/>
-    <w:lsdException w:name="Grid Table 5 Dark Accent 4" w:uiPriority="50"/>
-    <w:lsdException w:name="Grid Table 6 Colorful Accent 4" w:uiPriority="51"/>
-    <w:lsdException w:name="Grid Table 7 Colorful Accent 4" w:uiPriority="52"/>
-    <w:lsdException w:name="Grid Table 1 Light Accent 5" w:uiPriority="46"/>
-    <w:lsdException w:name="Grid Table 2 Accent 5" w:uiPriority="47"/>
-    <w:lsdException w:name="Grid Table 3 Accent 5" w:uiPriority="48"/>
-    <w:lsdException w:name="Grid Table 4 Accent 5" w:uiPriority="49"/>
-    <w:lsdException w:name="Grid Table 5 Dark Accent 5" w:uiPriority="50"/>
-    <w:lsdException w:name="Grid Table 6 Colorful Accent 5" w:uiPriority="51"/>
-    <w:lsdException w:name="Grid Table 7 Colorful Accent 5" w:uiPriority="52"/>
-    <w:lsdException w:name="Grid Table 1 Light Accent 6" w:uiPriority="46"/>
-    <w:lsdException w:name="Grid Table 2 Accent 6" w:uiPriority="47"/>
-    <w:lsdException w:name="Grid Table 3 Accent 6" w:uiPriority="48"/>
-    <w:lsdException w:name="Grid Table 4 Accent 6" w:uiPriority="49"/>
-    <w:lsdException w:name="Grid Table 5 Dark Accent 6" w:uiPriority="50"/>
-    <w:lsdException w:name="Grid Table 6 Colorful Accent 6" w:uiPriority="51"/>
-    <w:lsdException w:name="Grid Table 7 Colorful Accent 6" w:uiPriority="52"/>
-    <w:lsdException w:name="List Table 1 Light" w:uiPriority="46"/>
-    <w:lsdException w:name="List Table 2" w:uiPriority="47"/>
-    <w:lsdException w:name="List Table 3" w:uiPriority="48"/>
-    <w:lsdException w:name="List Table 4" w:uiPriority="49"/>
-    <w:lsdException w:name="List Table 5 Dark" w:uiPriority="50"/>
-    <w:lsdException w:name="List Table 6 Colorful" w:uiPriority="51"/>
-    <w:lsdException w:name="List Table 7 Colorful" w:uiPriority="52"/>
-    <w:lsdException w:name="List Table 1 Light Accent 1" w:uiPriority="46"/>
-    <w:lsdException w:name="List Table 2 Accent 1" w:uiPriority="47"/>
-    <w:lsdException w:name="List Table 3 Accent 1" w:uiPriority="48"/>
-    <w:lsdException w:name="List Table 4 Accent 1" w:uiPriority="49"/>
-    <w:lsdException w:name="List Table 5 Dark Accent 1" w:uiPriority="50"/>
-    <w:lsdException w:name="List Table 6 Colorful Accent 1" w:uiPriority="51"/>
-    <w:lsdException w:name="List Table 7 Colorful Accent 1" w:uiPriority="52"/>
-    <w:lsdException w:name="List Table 1 Light Accent 2" w:uiPriority="46"/>
-    <w:lsdException w:name="List Table 2 Accent 2" w:uiPriority="47"/>
-    <w:lsdException w:name="List Table 3 Accent 2" w:uiPriority="48"/>
-    <w:lsdException w:name="List Table 4 Accent 2" w:uiPriority="49"/>
-    <w:lsdException w:name="List Table 5 Dark Accent 2" w:uiPriority="50"/>
-    <w:lsdException w:name="List Table 6 Colorful Accent 2" w:uiPriority="51"/>
-    <w:lsdException w:name="List Table 7 Colorful Accent 2" w:uiPriority="52"/>
-    <w:lsdException w:name="List Table 1 Light Accent 3" w:uiPriority="46"/>
-    <w:lsdException w:name="List Table 2 Accent 3" w:uiPriority="47"/>
-    <w:lsdException w:name="List Table 3 Accent 3" w:uiPriority="48"/>
-    <w:lsdException w:name="List Table 4 Accent 3" w:uiPriority="49"/>
-    <w:lsdException w:name="List Table 5 Dark Accent 3" w:uiPriority="50"/>
-    <w:lsdException w:name="List Table 6 Colorful Accent 3" w:uiPriority="51"/>
-    <w:lsdException w:name="List Table 7 Colorful Accent 3" w:uiPriority="52"/>
-    <w:lsdException w:name="List Table 1 Light Accent 4" w:uiPriority="46"/>
-    <w:lsdException w:name="List Table 2 Accent 4" w:uiPriority="47"/>
-    <w:lsdException w:name="List Table 3 Accent 4" w:uiPriority="48"/>
-    <w:lsdException w:name="List Table 4 Accent 4" w:uiPriority="49"/>
-    <w:lsdException w:name="List Table 5 Dark Accent 4" w:uiPriority="50"/>
-    <w:lsdException w:name="List Table 6 Colorful Accent 4" w:uiPriority="51"/>
-    <w:lsdException w:name="List Table 7 Colorful Accent 4" w:uiPriority="52"/>
-    <w:lsdException w:name="List Table 1 Light Accent 5" w:uiPriority="46"/>
-    <w:lsdException w:name="List Table 2 Accent 5" w:uiPriority="47"/>
-    <w:lsdException w:name="List Table 3 Accent 5" w:uiPriority="48"/>
-    <w:lsdException w:name="List Table 4 Accent 5" w:uiPriority="49"/>
-    <w:lsdException w:name="List Table 5 Dark Accent 5" w:uiPriority="50"/>
-    <w:lsdException w:name="List Table 6 Colorful Accent 5" w:uiPriority="51"/>
-    <w:lsdException w:name="List Table 7 Colorful Accent 5" w:uiPriority="52"/>
-    <w:lsdException w:name="List Table 1 Light Accent 6" w:uiPriority="46"/>
-    <w:lsdException w:name="List Table 2 Accent 6" w:uiPriority="47"/>
-    <w:lsdException w:name="List Table 3 Accent 6" w:uiPriority="48"/>
-    <w:lsdException w:name="List Table 4 Accent 6" w:uiPriority="49"/>
-    <w:lsdException w:name="List Table 5 Dark Accent 6" w:uiPriority="50"/>
-    <w:lsdException w:name="List Table 6 Colorful Accent 6" w:uiPriority="51"/>
-    <w:lsdException w:name="List Table 7 Colorful Accent 6" w:uiPriority="52"/>
-  </w:latentStyles>
   <w:style w:type="paragraph" w:default="1" w:styleId="Normal">
     <w:name w:val="Normal"/>
+    <w:next w:val="Normal"/>
+    <w:pPr/>
     <w:rPr>
       <w:sz w:val="24"/>
       <w:szCs w:val="24"/>
-      <w:lang w:val="en-US" w:eastAsia="en-US"/>
+      <w:lang w:val="en-US" w:eastAsia="en-US" w:bidi="ar-SA"/>
     </w:rPr>
   </w:style>
-  <w:style w:type="character" w:default="1" w:styleId="DefaultParagraphFont">
+  <w:style w:type="character" w:default="1" w:styleId="Default Paragraph Font">
     <w:name w:val="Default Paragraph Font"/>
-    <w:uiPriority w:val="1"/>
-    <w:semiHidden/>
-    <w:unhideWhenUsed/>
-  </w:style>
-  <w:style w:type="table" w:default="1" w:styleId="TableNormal">
-    <w:name w:val="Normal Table"/>
-    <w:uiPriority w:val="99"/>
-    <w:semiHidden/>
-    <w:unhideWhenUsed/>
-    <w:tblPr>
-      <w:tblInd w:w="0" w:type="dxa"/>
-      <w:tblCellMar>
-        <w:top w:w="0" w:type="dxa"/>
-        <w:left w:w="108" w:type="dxa"/>
-        <w:bottom w:w="0" w:type="dxa"/>
-        <w:right w:w="108" w:type="dxa"/>
-      </w:tblCellMar>
-    </w:tblPr>
-  </w:style>
-  <w:style w:type="numbering" w:default="1" w:styleId="NoList">
-    <w:name w:val="No List"/>
-    <w:uiPriority w:val="99"/>
-    <w:semiHidden/>
-    <w:unhideWhenUsed/>
+    <w:next w:val="Default Paragraph Font"/>
   </w:style>
   <w:style w:type="character" w:styleId="Hyperlink">
     <w:name w:val="Hyperlink"/>
@@ -1438,76 +1451,320 @@
       <w:u w:val="single"/>
     </w:rPr>
   </w:style>
-  <w:style w:type="paragraph" w:customStyle="1" w:styleId="FreeForm">
-    <w:name w:val="Free Form"/>
+  <w:style w:type="table" w:default="1" w:styleId="Table Normal">
+    <w:name w:val="Table Normal"/>
+    <w:next w:val="Table Normal"/>
+    <w:pPr/>
+    <w:tblPr>
+      <w:tblInd w:w="0" w:type="dxa"/>
+    </w:tblPr>
+    <w:trPr/>
+    <w:tcPr/>
+    <w:tblStylePr w:type="firstRow"/>
+    <w:tblStylePr w:type="lastRow"/>
+    <w:tblStylePr w:type="firstCol"/>
+    <w:tblStylePr w:type="lastCol"/>
+    <w:tblStylePr w:type="band1Vert"/>
+    <w:tblStylePr w:type="band2Vert"/>
+    <w:tblStylePr w:type="band1Horz"/>
+    <w:tblStylePr w:type="band2Horz"/>
+    <w:tblStylePr w:type="neCell"/>
+    <w:tblStylePr w:type="nwCell"/>
+    <w:tblStylePr w:type="seCell"/>
+    <w:tblStylePr w:type="swCell"/>
+  </w:style>
+  <w:style w:type="numbering" w:default="1" w:styleId="No List">
+    <w:name w:val="No List"/>
+    <w:next w:val="No List"/>
+    <w:pPr/>
+  </w:style>
+  <w:style w:type="paragraph" w:styleId="Body">
+    <w:name w:val="Body"/>
+    <w:next w:val="Body"/>
     <w:pPr>
-      <w:spacing w:line="288" w:lineRule="auto"/>
-      <w:ind w:firstLine="600"/>
+      <w:keepNext w:val="0"/>
+      <w:keepLines w:val="0"/>
+      <w:pageBreakBefore w:val="0"/>
+      <w:widowControl w:val="1"/>
+      <w:pBdr>
+        <w:top w:val="nil"/>
+        <w:left w:val="nil"/>
+        <w:bottom w:val="nil"/>
+        <w:right w:val="nil"/>
+      </w:pBdr>
+      <w:shd w:val="clear" w:color="auto" w:fill="auto"/>
+      <w:suppressAutoHyphens w:val="0"/>
+      <w:bidi w:val="0"/>
+      <w:spacing w:before="0" w:after="0" w:line="240" w:lineRule="auto"/>
+      <w:ind w:left="0" w:right="0" w:firstLine="0"/>
+      <w:jc w:val="left"/>
+      <w:outlineLvl w:val="9"/>
     </w:pPr>
     <w:rPr>
-      <w:rFonts w:ascii="Palatino" w:hAnsi="Arial Unicode MS" w:cs="Arial Unicode MS"/>
+      <w:rFonts w:ascii="Times New Roman" w:cs="Arial Unicode MS" w:hAnsi="Arial Unicode MS" w:eastAsia="Arial Unicode MS"/>
+      <w:b w:val="0"/>
+      <w:bCs w:val="0"/>
+      <w:i w:val="0"/>
+      <w:iCs w:val="0"/>
+      <w:caps w:val="0"/>
+      <w:smallCaps w:val="0"/>
+      <w:strike w:val="0"/>
+      <w:dstrike w:val="0"/>
+      <w:outline w:val="0"/>
       <w:color w:val="000000"/>
+      <w:spacing w:val="0"/>
+      <w:kern w:val="0"/>
+      <w:position w:val="0"/>
       <w:sz w:val="24"/>
       <w:szCs w:val="24"/>
+      <w:u w:val="none" w:color="000000"/>
+      <w:vertAlign w:val="baseline"/>
+    </w:rPr>
+  </w:style>
+  <w:style w:type="paragraph" w:styleId="Free Form">
+    <w:name w:val="Free Form"/>
+    <w:next w:val="Free Form"/>
+    <w:pPr>
+      <w:keepNext w:val="0"/>
+      <w:keepLines w:val="0"/>
+      <w:pageBreakBefore w:val="0"/>
+      <w:widowControl w:val="1"/>
+      <w:pBdr>
+        <w:top w:val="nil"/>
+        <w:left w:val="nil"/>
+        <w:bottom w:val="nil"/>
+        <w:right w:val="nil"/>
+      </w:pBdr>
+      <w:shd w:val="clear" w:color="auto" w:fill="auto"/>
+      <w:suppressAutoHyphens w:val="0"/>
+      <w:bidi w:val="0"/>
+      <w:spacing w:before="0" w:after="0" w:line="288" w:lineRule="auto"/>
+      <w:ind w:left="0" w:right="0" w:firstLine="600"/>
+      <w:jc w:val="left"/>
+      <w:outlineLvl w:val="9"/>
+    </w:pPr>
+    <w:rPr>
+      <w:rFonts w:ascii="Palatino" w:cs="Arial Unicode MS" w:hAnsi="Arial Unicode MS" w:eastAsia="Arial Unicode MS"/>
+      <w:b w:val="0"/>
+      <w:bCs w:val="0"/>
+      <w:i w:val="0"/>
+      <w:iCs w:val="0"/>
+      <w:caps w:val="0"/>
+      <w:smallCaps w:val="0"/>
+      <w:strike w:val="0"/>
+      <w:dstrike w:val="0"/>
+      <w:outline w:val="0"/>
+      <w:color w:val="000000"/>
+      <w:spacing w:val="0"/>
+      <w:kern w:val="0"/>
+      <w:position w:val="0"/>
+      <w:sz w:val="24"/>
+      <w:szCs w:val="24"/>
+      <w:u w:val="none" w:color="000000"/>
+      <w:vertAlign w:val="baseline"/>
+      <w:lang w:val="en-US"/>
     </w:rPr>
   </w:style>
   <w:style w:type="paragraph" w:styleId="Title">
     <w:name w:val="Title"/>
-    <w:next w:val="Body2"/>
+    <w:next w:val="Body 2"/>
     <w:pPr>
+      <w:keepNext w:val="0"/>
+      <w:keepLines w:val="0"/>
+      <w:pageBreakBefore w:val="0"/>
+      <w:widowControl w:val="1"/>
+      <w:pBdr>
+        <w:top w:val="nil"/>
+        <w:left w:val="nil"/>
+        <w:bottom w:val="nil"/>
+        <w:right w:val="nil"/>
+      </w:pBdr>
+      <w:shd w:val="clear" w:color="auto" w:fill="auto"/>
+      <w:suppressAutoHyphens w:val="0"/>
+      <w:bidi w:val="0"/>
       <w:spacing w:before="220" w:after="300" w:line="192" w:lineRule="auto"/>
+      <w:ind w:left="0" w:right="0" w:firstLine="0"/>
+      <w:jc w:val="left"/>
+      <w:outlineLvl w:val="9"/>
     </w:pPr>
     <w:rPr>
-      <w:rFonts w:ascii="Didot" w:hAnsi="Arial Unicode MS" w:cs="Arial Unicode MS"/>
-      <w:color w:val="008CB4"/>
+      <w:rFonts w:ascii="Times New Roman" w:cs="Arial Unicode MS" w:hAnsi="Arial Unicode MS" w:eastAsia="Arial Unicode MS"/>
+      <w:b w:val="0"/>
+      <w:bCs w:val="0"/>
+      <w:i w:val="0"/>
+      <w:iCs w:val="0"/>
+      <w:caps w:val="0"/>
+      <w:smallCaps w:val="0"/>
+      <w:strike w:val="0"/>
+      <w:dstrike w:val="0"/>
+      <w:outline w:val="0"/>
+      <w:color w:val="008cb4"/>
       <w:spacing w:val="-8"/>
+      <w:kern w:val="0"/>
+      <w:position w:val="0"/>
       <w:sz w:val="84"/>
       <w:szCs w:val="84"/>
+      <w:u w:val="none" w:color="008cb4"/>
+      <w:vertAlign w:val="baseline"/>
       <w:lang w:val="en-US"/>
     </w:rPr>
   </w:style>
-  <w:style w:type="paragraph" w:customStyle="1" w:styleId="Body2">
+  <w:style w:type="paragraph" w:styleId="Body 2">
     <w:name w:val="Body 2"/>
+    <w:next w:val="Body 2"/>
+    <w:pPr>
+      <w:keepNext w:val="0"/>
+      <w:keepLines w:val="0"/>
+      <w:pageBreakBefore w:val="0"/>
+      <w:widowControl w:val="1"/>
+      <w:pBdr>
+        <w:top w:val="nil"/>
+        <w:left w:val="nil"/>
+        <w:bottom w:val="nil"/>
+        <w:right w:val="nil"/>
+      </w:pBdr>
+      <w:shd w:val="clear" w:color="auto" w:fill="auto"/>
+      <w:suppressAutoHyphens w:val="0"/>
+      <w:bidi w:val="0"/>
+      <w:spacing w:before="0" w:after="0" w:line="240" w:lineRule="auto"/>
+      <w:ind w:left="0" w:right="0" w:firstLine="0"/>
+      <w:jc w:val="left"/>
+      <w:outlineLvl w:val="9"/>
+    </w:pPr>
     <w:rPr>
-      <w:rFonts w:ascii="Palatino" w:hAnsi="Arial Unicode MS" w:cs="Arial Unicode MS"/>
+      <w:rFonts w:ascii="Palatino" w:cs="Arial Unicode MS" w:hAnsi="Arial Unicode MS" w:eastAsia="Arial Unicode MS"/>
+      <w:b w:val="0"/>
+      <w:bCs w:val="0"/>
+      <w:i w:val="0"/>
+      <w:iCs w:val="0"/>
+      <w:caps w:val="0"/>
+      <w:smallCaps w:val="0"/>
+      <w:strike w:val="0"/>
+      <w:dstrike w:val="0"/>
+      <w:outline w:val="0"/>
       <w:color w:val="000000"/>
+      <w:spacing w:val="0"/>
+      <w:kern w:val="0"/>
+      <w:position w:val="0"/>
       <w:sz w:val="24"/>
       <w:szCs w:val="24"/>
+      <w:u w:val="none" w:color="000000"/>
+      <w:vertAlign w:val="baseline"/>
       <w:lang w:val="en-US"/>
     </w:rPr>
   </w:style>
-  <w:style w:type="paragraph" w:customStyle="1" w:styleId="Subheading">
+  <w:style w:type="paragraph" w:styleId="Subheading">
     <w:name w:val="Subheading"/>
-    <w:next w:val="Body2"/>
+    <w:next w:val="Body 2"/>
+    <w:pPr>
+      <w:keepNext w:val="0"/>
+      <w:keepLines w:val="0"/>
+      <w:pageBreakBefore w:val="0"/>
+      <w:widowControl w:val="1"/>
+      <w:pBdr>
+        <w:top w:val="nil"/>
+        <w:left w:val="nil"/>
+        <w:bottom w:val="nil"/>
+        <w:right w:val="nil"/>
+      </w:pBdr>
+      <w:shd w:val="clear" w:color="auto" w:fill="auto"/>
+      <w:suppressAutoHyphens w:val="0"/>
+      <w:bidi w:val="0"/>
+      <w:spacing w:before="0" w:after="0" w:line="240" w:lineRule="auto"/>
+      <w:ind w:left="0" w:right="0" w:firstLine="0"/>
+      <w:jc w:val="left"/>
+      <w:outlineLvl w:val="9"/>
+    </w:pPr>
     <w:rPr>
-      <w:rFonts w:ascii="Helvetica" w:eastAsia="Helvetica" w:hAnsi="Helvetica" w:cs="Helvetica"/>
+      <w:rFonts w:ascii="Helvetica" w:cs="Helvetica" w:hAnsi="Helvetica" w:eastAsia="Helvetica"/>
+      <w:b w:val="0"/>
+      <w:bCs w:val="0"/>
+      <w:i w:val="0"/>
+      <w:iCs w:val="0"/>
+      <w:caps w:val="0"/>
+      <w:smallCaps w:val="0"/>
+      <w:strike w:val="0"/>
+      <w:dstrike w:val="0"/>
+      <w:outline w:val="0"/>
       <w:color w:val="000000"/>
       <w:spacing w:val="4"/>
+      <w:kern w:val="0"/>
+      <w:position w:val="0"/>
       <w:sz w:val="24"/>
       <w:szCs w:val="24"/>
+      <w:u w:val="none" w:color="000000"/>
+      <w:vertAlign w:val="baseline"/>
+      <w:lang w:val="en-US"/>
     </w:rPr>
   </w:style>
-  <w:style w:type="paragraph" w:customStyle="1" w:styleId="Body">
-    <w:name w:val="Body"/>
+  <w:style w:type="paragraph" w:styleId="Body A">
+    <w:name w:val="Body A"/>
+    <w:next w:val="Body A"/>
     <w:pPr>
-      <w:spacing w:line="288" w:lineRule="auto"/>
-      <w:ind w:firstLine="600"/>
+      <w:keepNext w:val="0"/>
+      <w:keepLines w:val="0"/>
+      <w:pageBreakBefore w:val="0"/>
+      <w:widowControl w:val="1"/>
+      <w:pBdr>
+        <w:top w:val="nil"/>
+        <w:left w:val="nil"/>
+        <w:bottom w:val="nil"/>
+        <w:right w:val="nil"/>
+      </w:pBdr>
+      <w:shd w:val="clear" w:color="auto" w:fill="auto"/>
+      <w:suppressAutoHyphens w:val="0"/>
+      <w:bidi w:val="0"/>
+      <w:spacing w:before="0" w:after="0" w:line="288" w:lineRule="auto"/>
+      <w:ind w:left="0" w:right="0" w:firstLine="600"/>
+      <w:jc w:val="left"/>
+      <w:outlineLvl w:val="9"/>
     </w:pPr>
     <w:rPr>
-      <w:rFonts w:ascii="Palatino" w:hAnsi="Arial Unicode MS" w:cs="Arial Unicode MS"/>
+      <w:rFonts w:ascii="Palatino" w:cs="Arial Unicode MS" w:hAnsi="Arial Unicode MS" w:eastAsia="Arial Unicode MS"/>
+      <w:b w:val="0"/>
+      <w:bCs w:val="0"/>
+      <w:i w:val="0"/>
+      <w:iCs w:val="0"/>
+      <w:caps w:val="0"/>
+      <w:smallCaps w:val="0"/>
+      <w:strike w:val="0"/>
+      <w:dstrike w:val="0"/>
+      <w:outline w:val="0"/>
       <w:color w:val="000000"/>
+      <w:spacing w:val="0"/>
+      <w:kern w:val="0"/>
+      <w:position w:val="0"/>
       <w:sz w:val="24"/>
       <w:szCs w:val="24"/>
+      <w:u w:val="none" w:color="000000"/>
+      <w:vertAlign w:val="baseline"/>
       <w:lang w:val="en-US"/>
     </w:rPr>
+  </w:style>
+  <w:style w:type="character" w:styleId="Hyperlink.0">
+    <w:name w:val="Hyperlink.0"/>
+    <w:basedOn w:val="Hyperlink"/>
+    <w:next w:val="Hyperlink.0"/>
+    <w:rPr>
+      <w:u w:val="single"/>
+    </w:rPr>
+  </w:style>
+  <w:style w:type="numbering" w:styleId="Numbered">
+    <w:name w:val="Numbered"/>
+    <w:next w:val="Numbered"/>
+    <w:pPr>
+      <w:numPr>
+        <w:numId w:val="1"/>
+      </w:numPr>
+    </w:pPr>
   </w:style>
 </w:styles>
 </file>
 
 <file path=word/theme/theme1.xml><?xml version="1.0" encoding="utf-8"?>
-<a:theme xmlns:a="http://schemas.openxmlformats.org/drawingml/2006/main" name="09_School_Report">
+<a:theme xmlns:a="http://schemas.openxmlformats.org/drawingml/2006/main" xmlns:r="http://schemas.openxmlformats.org/officeDocument/2006/relationships" name="Blank">
   <a:themeElements>
-    <a:clrScheme name="09_School_Report">
+    <a:clrScheme name="Blank">
       <a:dk1>
         <a:srgbClr val="FFFFFF"/>
       </a:dk1>
@@ -1515,28 +1772,28 @@
         <a:srgbClr val="008CB4"/>
       </a:lt1>
       <a:dk2>
-        <a:srgbClr val="5B5B5B"/>
+        <a:srgbClr val="404040"/>
       </a:dk2>
       <a:lt2>
-        <a:srgbClr val="C9C9C9"/>
+        <a:srgbClr val="BFBFBF"/>
       </a:lt2>
       <a:accent1>
-        <a:srgbClr val="008CB4"/>
+        <a:srgbClr val="499BC9"/>
       </a:accent1>
       <a:accent2>
-        <a:srgbClr val="8EC44C"/>
+        <a:srgbClr val="6EC038"/>
       </a:accent2>
       <a:accent3>
-        <a:srgbClr val="FFA72B"/>
+        <a:srgbClr val="F1D130"/>
       </a:accent3>
       <a:accent4>
-        <a:srgbClr val="E3504B"/>
+        <a:srgbClr val="FFA93A"/>
       </a:accent4>
       <a:accent5>
-        <a:srgbClr val="8687C9"/>
+        <a:srgbClr val="FF2D21"/>
       </a:accent5>
       <a:accent6>
-        <a:srgbClr val="A89F97"/>
+        <a:srgbClr val="6C2085"/>
       </a:accent6>
       <a:hlink>
         <a:srgbClr val="0000FF"/>
@@ -1545,11 +1802,11 @@
         <a:srgbClr val="FF00FF"/>
       </a:folHlink>
     </a:clrScheme>
-    <a:fontScheme name="09_School_Report">
+    <a:fontScheme name="Blank">
       <a:majorFont>
-        <a:latin typeface="Didot"/>
-        <a:ea typeface="Didot"/>
-        <a:cs typeface="Didot"/>
+        <a:latin typeface="Times New Roman"/>
+        <a:ea typeface="Times New Roman"/>
+        <a:cs typeface="Times New Roman"/>
       </a:majorFont>
       <a:minorFont>
         <a:latin typeface="Helvetica"/>
@@ -1696,17 +1953,35 @@
       </a:lnStyleLst>
       <a:effectStyleLst>
         <a:effectStyle>
-          <a:effectLst/>
-        </a:effectStyle>
-        <a:effectStyle>
-          <a:effectLst/>
-        </a:effectStyle>
-        <a:effectStyle>
-          <a:effectLst/>
+          <a:effectLst>
+            <a:outerShdw sx="100000" sy="100000" kx="0" ky="0" algn="b" rotWithShape="0" blurRad="38100" dist="25400" dir="5400000">
+              <a:srgbClr val="000000">
+                <a:alpha val="50000"/>
+              </a:srgbClr>
+            </a:outerShdw>
+          </a:effectLst>
         </a:effectStyle>
         <a:effectStyle>
           <a:effectLst>
-            <a:outerShdw blurRad="40000" dist="20000" dir="5400000" rotWithShape="0">
+            <a:outerShdw sx="100000" sy="100000" kx="0" ky="0" algn="b" rotWithShape="0" blurRad="38100" dist="25400" dir="5400000">
+              <a:srgbClr val="000000">
+                <a:alpha val="50000"/>
+              </a:srgbClr>
+            </a:outerShdw>
+          </a:effectLst>
+        </a:effectStyle>
+        <a:effectStyle>
+          <a:effectLst>
+            <a:outerShdw sx="100000" sy="100000" kx="0" ky="0" algn="b" rotWithShape="0" blurRad="38100" dist="25400" dir="5400000">
+              <a:srgbClr val="000000">
+                <a:alpha val="50000"/>
+              </a:srgbClr>
+            </a:outerShdw>
+          </a:effectLst>
+        </a:effectStyle>
+        <a:effectStyle>
+          <a:effectLst>
+            <a:outerShdw sx="100000" sy="100000" kx="0" ky="0" algn="b" rotWithShape="0" blurRad="40000" dist="20000" dir="5400000">
               <a:srgbClr val="000000">
                 <a:alpha val="38000"/>
               </a:srgbClr>
@@ -1715,7 +1990,7 @@
         </a:effectStyle>
         <a:effectStyle>
           <a:effectLst>
-            <a:outerShdw blurRad="40000" dist="23000" dir="5400000" rotWithShape="0">
+            <a:outerShdw sx="100000" sy="100000" kx="0" ky="0" algn="b" rotWithShape="0" blurRad="40000" dist="23000" dir="5400000">
               <a:srgbClr val="000000">
                 <a:alpha val="35000"/>
               </a:srgbClr>
@@ -1724,7 +1999,7 @@
         </a:effectStyle>
         <a:effectStyle>
           <a:effectLst>
-            <a:outerShdw blurRad="40000" dist="23000" dir="5400000" rotWithShape="0">
+            <a:outerShdw sx="100000" sy="100000" kx="0" ky="0" algn="b" rotWithShape="0" blurRad="40000" dist="23000" dir="5400000">
               <a:srgbClr val="000000">
                 <a:alpha val="35000"/>
               </a:srgbClr>
@@ -1835,22 +2110,30 @@
   <a:objectDefaults>
     <a:spDef>
       <a:spPr>
-        <a:solidFill>
-          <a:srgbClr val="8EC44C"/>
-        </a:solidFill>
+        <a:blipFill rotWithShape="1">
+          <a:blip r:embed="rId1"/>
+          <a:srcRect l="0" t="0" r="0" b="0"/>
+          <a:tile tx="0" ty="0" sx="100000" sy="100000" flip="none" algn="tl"/>
+        </a:blipFill>
         <a:ln w="12700" cap="flat">
           <a:noFill/>
           <a:miter lim="400000"/>
         </a:ln>
-        <a:effectLst/>
+        <a:effectLst>
+          <a:outerShdw sx="100000" sy="100000" kx="0" ky="0" algn="b" rotWithShape="0" blurRad="38100" dist="25400" dir="5400000">
+            <a:srgbClr val="000000">
+              <a:alpha val="50000"/>
+            </a:srgbClr>
+          </a:outerShdw>
+        </a:effectLst>
       </a:spPr>
-      <a:bodyPr rot="0" spcFirstLastPara="1" vertOverflow="overflow" horzOverflow="overflow" vert="horz" wrap="square" lIns="50800" tIns="50800" rIns="50800" bIns="50800" numCol="1" spcCol="38100" rtlCol="0" anchor="ctr">
+      <a:bodyPr rot="0" spcFirstLastPara="1" vertOverflow="overflow" horzOverflow="overflow" vert="horz" wrap="square" lIns="50800" tIns="50800" rIns="50800" bIns="50800" numCol="1" spcCol="38100" rtlCol="0" anchor="ctr" upright="0">
         <a:spAutoFit/>
       </a:bodyPr>
       <a:lstStyle>
         <a:defPPr marL="0" marR="0" indent="0" algn="ctr" defTabSz="457200" rtl="0" fontAlgn="auto" latinLnBrk="1" hangingPunct="0">
           <a:lnSpc>
-            <a:spcPct val="120000"/>
+            <a:spcPct val="100000"/>
           </a:lnSpc>
           <a:spcBef>
             <a:spcPts val="0"/>
@@ -1863,14 +2146,20 @@
           <a:buFontTx/>
           <a:buNone/>
           <a:tabLst/>
-          <a:defRPr kumimoji="0" sz="1400" b="0" i="0" u="none" strike="noStrike" cap="none" spc="0" normalizeH="0" baseline="0">
+          <a:defRPr b="0" baseline="0" cap="none" i="0" spc="0" strike="noStrike" sz="1200" u="none" kumimoji="0" normalizeH="0">
             <a:ln>
               <a:noFill/>
             </a:ln>
             <a:solidFill>
               <a:srgbClr val="FFFFFF"/>
             </a:solidFill>
-            <a:effectLst/>
+            <a:effectLst>
+              <a:outerShdw sx="100000" sy="100000" kx="0" ky="0" algn="b" rotWithShape="0" blurRad="25400" dist="23998" dir="2700000">
+                <a:srgbClr val="000000">
+                  <a:alpha val="31034"/>
+                </a:srgbClr>
+              </a:outerShdw>
+            </a:effectLst>
             <a:uFillTx/>
             <a:latin typeface="+mn-lt"/>
             <a:ea typeface="+mn-ea"/>
@@ -1893,7 +2182,7 @@
           <a:buFontTx/>
           <a:buNone/>
           <a:tabLst/>
-          <a:defRPr kumimoji="0" sz="1800" b="0" i="0" u="none" strike="noStrike" cap="none" spc="0" normalizeH="0" baseline="0">
+          <a:defRPr b="0" baseline="0" cap="none" i="0" spc="0" strike="noStrike" sz="1800" u="none" kumimoji="0" normalizeH="0">
             <a:ln>
               <a:noFill/>
             </a:ln>
@@ -1919,7 +2208,7 @@
           <a:buFontTx/>
           <a:buNone/>
           <a:tabLst/>
-          <a:defRPr kumimoji="0" sz="1800" b="0" i="0" u="none" strike="noStrike" cap="none" spc="0" normalizeH="0" baseline="0">
+          <a:defRPr b="0" baseline="0" cap="none" i="0" spc="0" strike="noStrike" sz="1800" u="none" kumimoji="0" normalizeH="0">
             <a:ln>
               <a:noFill/>
             </a:ln>
@@ -1945,7 +2234,7 @@
           <a:buFontTx/>
           <a:buNone/>
           <a:tabLst/>
-          <a:defRPr kumimoji="0" sz="1800" b="0" i="0" u="none" strike="noStrike" cap="none" spc="0" normalizeH="0" baseline="0">
+          <a:defRPr b="0" baseline="0" cap="none" i="0" spc="0" strike="noStrike" sz="1800" u="none" kumimoji="0" normalizeH="0">
             <a:ln>
               <a:noFill/>
             </a:ln>
@@ -1971,7 +2260,7 @@
           <a:buFontTx/>
           <a:buNone/>
           <a:tabLst/>
-          <a:defRPr kumimoji="0" sz="1800" b="0" i="0" u="none" strike="noStrike" cap="none" spc="0" normalizeH="0" baseline="0">
+          <a:defRPr b="0" baseline="0" cap="none" i="0" spc="0" strike="noStrike" sz="1800" u="none" kumimoji="0" normalizeH="0">
             <a:ln>
               <a:noFill/>
             </a:ln>
@@ -1997,7 +2286,7 @@
           <a:buFontTx/>
           <a:buNone/>
           <a:tabLst/>
-          <a:defRPr kumimoji="0" sz="1800" b="0" i="0" u="none" strike="noStrike" cap="none" spc="0" normalizeH="0" baseline="0">
+          <a:defRPr b="0" baseline="0" cap="none" i="0" spc="0" strike="noStrike" sz="1800" u="none" kumimoji="0" normalizeH="0">
             <a:ln>
               <a:noFill/>
             </a:ln>
@@ -2023,7 +2312,7 @@
           <a:buFontTx/>
           <a:buNone/>
           <a:tabLst/>
-          <a:defRPr kumimoji="0" sz="1800" b="0" i="0" u="none" strike="noStrike" cap="none" spc="0" normalizeH="0" baseline="0">
+          <a:defRPr b="0" baseline="0" cap="none" i="0" spc="0" strike="noStrike" sz="1800" u="none" kumimoji="0" normalizeH="0">
             <a:ln>
               <a:noFill/>
             </a:ln>
@@ -2049,7 +2338,7 @@
           <a:buFontTx/>
           <a:buNone/>
           <a:tabLst/>
-          <a:defRPr kumimoji="0" sz="1800" b="0" i="0" u="none" strike="noStrike" cap="none" spc="0" normalizeH="0" baseline="0">
+          <a:defRPr b="0" baseline="0" cap="none" i="0" spc="0" strike="noStrike" sz="1800" u="none" kumimoji="0" normalizeH="0">
             <a:ln>
               <a:noFill/>
             </a:ln>
@@ -2075,7 +2364,7 @@
           <a:buFontTx/>
           <a:buNone/>
           <a:tabLst/>
-          <a:defRPr kumimoji="0" sz="1800" b="0" i="0" u="none" strike="noStrike" cap="none" spc="0" normalizeH="0" baseline="0">
+          <a:defRPr b="0" baseline="0" cap="none" i="0" spc="0" strike="noStrike" sz="1800" u="none" kumimoji="0" normalizeH="0">
             <a:ln>
               <a:noFill/>
             </a:ln>
@@ -2101,7 +2390,7 @@
           <a:buFontTx/>
           <a:buNone/>
           <a:tabLst/>
-          <a:defRPr kumimoji="0" sz="1800" b="0" i="0" u="none" strike="noStrike" cap="none" spc="0" normalizeH="0" baseline="0">
+          <a:defRPr b="0" baseline="0" cap="none" i="0" spc="0" strike="noStrike" sz="1800" u="none" kumimoji="0" normalizeH="0">
             <a:ln>
               <a:noFill/>
             </a:ln>
@@ -2114,31 +2403,25 @@
         </a:lvl9pPr>
       </a:lstStyle>
       <a:style>
-        <a:lnRef idx="0">
-          <a:scrgbClr r="0" g="0" b="0"/>
-        </a:lnRef>
-        <a:fillRef idx="0">
-          <a:scrgbClr r="0" g="0" b="0"/>
-        </a:fillRef>
-        <a:effectRef idx="0">
-          <a:scrgbClr r="0" g="0" b="0"/>
-        </a:effectRef>
+        <a:lnRef idx="0"/>
+        <a:fillRef idx="0"/>
+        <a:effectRef idx="0"/>
         <a:fontRef idx="none"/>
       </a:style>
     </a:spDef>
     <a:lnDef>
       <a:spPr>
         <a:noFill/>
-        <a:ln w="3175" cap="flat">
+        <a:ln w="6350" cap="flat">
           <a:solidFill>
-            <a:srgbClr val="575452"/>
+            <a:srgbClr val="000000"/>
           </a:solidFill>
           <a:prstDash val="solid"/>
           <a:miter lim="400000"/>
         </a:ln>
         <a:effectLst/>
       </a:spPr>
-      <a:bodyPr rot="0" spcFirstLastPara="1" vertOverflow="overflow" horzOverflow="overflow" vert="horz" wrap="square" lIns="91439" tIns="45719" rIns="91439" bIns="45719" numCol="1" spcCol="38100" rtlCol="0" anchor="t">
+      <a:bodyPr rot="0" spcFirstLastPara="1" vertOverflow="overflow" horzOverflow="overflow" vert="horz" wrap="square" lIns="91439" tIns="45719" rIns="91439" bIns="45719" numCol="1" spcCol="38100" rtlCol="0" anchor="t" upright="0">
         <a:noAutofit/>
       </a:bodyPr>
       <a:lstStyle>
@@ -2157,7 +2440,7 @@
           <a:buFontTx/>
           <a:buNone/>
           <a:tabLst/>
-          <a:defRPr kumimoji="0" sz="1800" b="0" i="0" u="none" strike="noStrike" cap="none" spc="0" normalizeH="0" baseline="0">
+          <a:defRPr b="0" baseline="0" cap="none" i="0" spc="0" strike="noStrike" sz="1800" u="none" kumimoji="0" normalizeH="0">
             <a:ln>
               <a:noFill/>
             </a:ln>
@@ -2183,7 +2466,7 @@
           <a:buFontTx/>
           <a:buNone/>
           <a:tabLst/>
-          <a:defRPr kumimoji="0" sz="1800" b="0" i="0" u="none" strike="noStrike" cap="none" spc="0" normalizeH="0" baseline="0">
+          <a:defRPr b="0" baseline="0" cap="none" i="0" spc="0" strike="noStrike" sz="1800" u="none" kumimoji="0" normalizeH="0">
             <a:ln>
               <a:noFill/>
             </a:ln>
@@ -2209,7 +2492,7 @@
           <a:buFontTx/>
           <a:buNone/>
           <a:tabLst/>
-          <a:defRPr kumimoji="0" sz="1800" b="0" i="0" u="none" strike="noStrike" cap="none" spc="0" normalizeH="0" baseline="0">
+          <a:defRPr b="0" baseline="0" cap="none" i="0" spc="0" strike="noStrike" sz="1800" u="none" kumimoji="0" normalizeH="0">
             <a:ln>
               <a:noFill/>
             </a:ln>
@@ -2235,7 +2518,7 @@
           <a:buFontTx/>
           <a:buNone/>
           <a:tabLst/>
-          <a:defRPr kumimoji="0" sz="1800" b="0" i="0" u="none" strike="noStrike" cap="none" spc="0" normalizeH="0" baseline="0">
+          <a:defRPr b="0" baseline="0" cap="none" i="0" spc="0" strike="noStrike" sz="1800" u="none" kumimoji="0" normalizeH="0">
             <a:ln>
               <a:noFill/>
             </a:ln>
@@ -2261,7 +2544,7 @@
           <a:buFontTx/>
           <a:buNone/>
           <a:tabLst/>
-          <a:defRPr kumimoji="0" sz="1800" b="0" i="0" u="none" strike="noStrike" cap="none" spc="0" normalizeH="0" baseline="0">
+          <a:defRPr b="0" baseline="0" cap="none" i="0" spc="0" strike="noStrike" sz="1800" u="none" kumimoji="0" normalizeH="0">
             <a:ln>
               <a:noFill/>
             </a:ln>
@@ -2287,7 +2570,7 @@
           <a:buFontTx/>
           <a:buNone/>
           <a:tabLst/>
-          <a:defRPr kumimoji="0" sz="1800" b="0" i="0" u="none" strike="noStrike" cap="none" spc="0" normalizeH="0" baseline="0">
+          <a:defRPr b="0" baseline="0" cap="none" i="0" spc="0" strike="noStrike" sz="1800" u="none" kumimoji="0" normalizeH="0">
             <a:ln>
               <a:noFill/>
             </a:ln>
@@ -2313,7 +2596,7 @@
           <a:buFontTx/>
           <a:buNone/>
           <a:tabLst/>
-          <a:defRPr kumimoji="0" sz="1800" b="0" i="0" u="none" strike="noStrike" cap="none" spc="0" normalizeH="0" baseline="0">
+          <a:defRPr b="0" baseline="0" cap="none" i="0" spc="0" strike="noStrike" sz="1800" u="none" kumimoji="0" normalizeH="0">
             <a:ln>
               <a:noFill/>
             </a:ln>
@@ -2339,7 +2622,7 @@
           <a:buFontTx/>
           <a:buNone/>
           <a:tabLst/>
-          <a:defRPr kumimoji="0" sz="1800" b="0" i="0" u="none" strike="noStrike" cap="none" spc="0" normalizeH="0" baseline="0">
+          <a:defRPr b="0" baseline="0" cap="none" i="0" spc="0" strike="noStrike" sz="1800" u="none" kumimoji="0" normalizeH="0">
             <a:ln>
               <a:noFill/>
             </a:ln>
@@ -2365,7 +2648,7 @@
           <a:buFontTx/>
           <a:buNone/>
           <a:tabLst/>
-          <a:defRPr kumimoji="0" sz="1800" b="0" i="0" u="none" strike="noStrike" cap="none" spc="0" normalizeH="0" baseline="0">
+          <a:defRPr b="0" baseline="0" cap="none" i="0" spc="0" strike="noStrike" sz="1800" u="none" kumimoji="0" normalizeH="0">
             <a:ln>
               <a:noFill/>
             </a:ln>
@@ -2391,7 +2674,7 @@
           <a:buFontTx/>
           <a:buNone/>
           <a:tabLst/>
-          <a:defRPr kumimoji="0" sz="1800" b="0" i="0" u="none" strike="noStrike" cap="none" spc="0" normalizeH="0" baseline="0">
+          <a:defRPr b="0" baseline="0" cap="none" i="0" spc="0" strike="noStrike" sz="1800" u="none" kumimoji="0" normalizeH="0">
             <a:ln>
               <a:noFill/>
             </a:ln>
@@ -2404,15 +2687,9 @@
         </a:lvl9pPr>
       </a:lstStyle>
       <a:style>
-        <a:lnRef idx="0">
-          <a:scrgbClr r="0" g="0" b="0"/>
-        </a:lnRef>
-        <a:fillRef idx="0">
-          <a:scrgbClr r="0" g="0" b="0"/>
-        </a:fillRef>
-        <a:effectRef idx="0">
-          <a:scrgbClr r="0" g="0" b="0"/>
-        </a:effectRef>
+        <a:lnRef idx="0"/>
+        <a:fillRef idx="0"/>
+        <a:effectRef idx="0"/>
         <a:fontRef idx="none"/>
       </a:style>
     </a:lnDef>
@@ -2425,7 +2702,7 @@
         </a:ln>
         <a:effectLst/>
       </a:spPr>
-      <a:bodyPr rot="0" spcFirstLastPara="1" vertOverflow="overflow" horzOverflow="overflow" vert="horz" wrap="square" lIns="50800" tIns="50800" rIns="50800" bIns="50800" numCol="1" spcCol="38100" rtlCol="0" anchor="t">
+      <a:bodyPr rot="0" spcFirstLastPara="1" vertOverflow="overflow" horzOverflow="overflow" vert="horz" wrap="square" lIns="50800" tIns="50800" rIns="50800" bIns="50800" numCol="1" spcCol="38100" rtlCol="0" anchor="t" upright="0">
         <a:spAutoFit/>
       </a:bodyPr>
       <a:lstStyle>
@@ -2444,7 +2721,7 @@
           <a:buFontTx/>
           <a:buNone/>
           <a:tabLst/>
-          <a:defRPr kumimoji="0" sz="1200" b="0" i="0" u="none" strike="noStrike" cap="none" spc="0" normalizeH="0" baseline="0">
+          <a:defRPr b="0" baseline="0" cap="none" i="0" spc="0" strike="noStrike" sz="1200" u="none" kumimoji="0" normalizeH="0">
             <a:ln>
               <a:noFill/>
             </a:ln>
@@ -2452,11 +2729,15 @@
               <a:srgbClr val="000000"/>
             </a:solidFill>
             <a:effectLst/>
-            <a:uFillTx/>
-            <a:latin typeface="Palatino"/>
-            <a:ea typeface="Palatino"/>
-            <a:cs typeface="Palatino"/>
-            <a:sym typeface="Palatino"/>
+            <a:uFill>
+              <a:solidFill>
+                <a:srgbClr val="000000"/>
+              </a:solidFill>
+            </a:uFill>
+            <a:latin typeface="+mj-lt"/>
+            <a:ea typeface="+mj-ea"/>
+            <a:cs typeface="+mj-cs"/>
+            <a:sym typeface="Times New Roman"/>
           </a:defRPr>
         </a:defPPr>
         <a:lvl1pPr marL="0" marR="0" indent="0" algn="l" defTabSz="914400" rtl="0" fontAlgn="auto" latinLnBrk="1" hangingPunct="0">
@@ -2474,7 +2755,7 @@
           <a:buFontTx/>
           <a:buNone/>
           <a:tabLst/>
-          <a:defRPr kumimoji="0" sz="1800" b="0" i="0" u="none" strike="noStrike" cap="none" spc="0" normalizeH="0" baseline="0">
+          <a:defRPr b="0" baseline="0" cap="none" i="0" spc="0" strike="noStrike" sz="1800" u="none" kumimoji="0" normalizeH="0">
             <a:ln>
               <a:noFill/>
             </a:ln>
@@ -2500,7 +2781,7 @@
           <a:buFontTx/>
           <a:buNone/>
           <a:tabLst/>
-          <a:defRPr kumimoji="0" sz="1800" b="0" i="0" u="none" strike="noStrike" cap="none" spc="0" normalizeH="0" baseline="0">
+          <a:defRPr b="0" baseline="0" cap="none" i="0" spc="0" strike="noStrike" sz="1800" u="none" kumimoji="0" normalizeH="0">
             <a:ln>
               <a:noFill/>
             </a:ln>
@@ -2526,7 +2807,7 @@
           <a:buFontTx/>
           <a:buNone/>
           <a:tabLst/>
-          <a:defRPr kumimoji="0" sz="1800" b="0" i="0" u="none" strike="noStrike" cap="none" spc="0" normalizeH="0" baseline="0">
+          <a:defRPr b="0" baseline="0" cap="none" i="0" spc="0" strike="noStrike" sz="1800" u="none" kumimoji="0" normalizeH="0">
             <a:ln>
               <a:noFill/>
             </a:ln>
@@ -2552,7 +2833,7 @@
           <a:buFontTx/>
           <a:buNone/>
           <a:tabLst/>
-          <a:defRPr kumimoji="0" sz="1800" b="0" i="0" u="none" strike="noStrike" cap="none" spc="0" normalizeH="0" baseline="0">
+          <a:defRPr b="0" baseline="0" cap="none" i="0" spc="0" strike="noStrike" sz="1800" u="none" kumimoji="0" normalizeH="0">
             <a:ln>
               <a:noFill/>
             </a:ln>
@@ -2578,7 +2859,7 @@
           <a:buFontTx/>
           <a:buNone/>
           <a:tabLst/>
-          <a:defRPr kumimoji="0" sz="1800" b="0" i="0" u="none" strike="noStrike" cap="none" spc="0" normalizeH="0" baseline="0">
+          <a:defRPr b="0" baseline="0" cap="none" i="0" spc="0" strike="noStrike" sz="1800" u="none" kumimoji="0" normalizeH="0">
             <a:ln>
               <a:noFill/>
             </a:ln>
@@ -2604,7 +2885,7 @@
           <a:buFontTx/>
           <a:buNone/>
           <a:tabLst/>
-          <a:defRPr kumimoji="0" sz="1800" b="0" i="0" u="none" strike="noStrike" cap="none" spc="0" normalizeH="0" baseline="0">
+          <a:defRPr b="0" baseline="0" cap="none" i="0" spc="0" strike="noStrike" sz="1800" u="none" kumimoji="0" normalizeH="0">
             <a:ln>
               <a:noFill/>
             </a:ln>
@@ -2630,7 +2911,7 @@
           <a:buFontTx/>
           <a:buNone/>
           <a:tabLst/>
-          <a:defRPr kumimoji="0" sz="1800" b="0" i="0" u="none" strike="noStrike" cap="none" spc="0" normalizeH="0" baseline="0">
+          <a:defRPr b="0" baseline="0" cap="none" i="0" spc="0" strike="noStrike" sz="1800" u="none" kumimoji="0" normalizeH="0">
             <a:ln>
               <a:noFill/>
             </a:ln>
@@ -2656,7 +2937,7 @@
           <a:buFontTx/>
           <a:buNone/>
           <a:tabLst/>
-          <a:defRPr kumimoji="0" sz="1800" b="0" i="0" u="none" strike="noStrike" cap="none" spc="0" normalizeH="0" baseline="0">
+          <a:defRPr b="0" baseline="0" cap="none" i="0" spc="0" strike="noStrike" sz="1800" u="none" kumimoji="0" normalizeH="0">
             <a:ln>
               <a:noFill/>
             </a:ln>
@@ -2682,7 +2963,7 @@
           <a:buFontTx/>
           <a:buNone/>
           <a:tabLst/>
-          <a:defRPr kumimoji="0" sz="1800" b="0" i="0" u="none" strike="noStrike" cap="none" spc="0" normalizeH="0" baseline="0">
+          <a:defRPr b="0" baseline="0" cap="none" i="0" spc="0" strike="noStrike" sz="1800" u="none" kumimoji="0" normalizeH="0">
             <a:ln>
               <a:noFill/>
             </a:ln>
@@ -2695,19 +2976,12 @@
         </a:lvl9pPr>
       </a:lstStyle>
       <a:style>
-        <a:lnRef idx="0">
-          <a:scrgbClr r="0" g="0" b="0"/>
-        </a:lnRef>
-        <a:fillRef idx="0">
-          <a:scrgbClr r="0" g="0" b="0"/>
-        </a:fillRef>
-        <a:effectRef idx="0">
-          <a:scrgbClr r="0" g="0" b="0"/>
-        </a:effectRef>
+        <a:lnRef idx="0"/>
+        <a:fillRef idx="0"/>
+        <a:effectRef idx="0"/>
         <a:fontRef idx="none"/>
       </a:style>
     </a:txDef>
   </a:objectDefaults>
-  <a:extraClrSchemeLst/>
 </a:theme>
 </file>
</xml_diff>